<commit_message>
Nuevo material CSD, EDA
</commit_message>
<xml_diff>
--- a/2º/DYP/Prácticas/PR 3/Pr 07 08 estudio ficheros solucion organizado 2018.docx
+++ b/2º/DYP/Prácticas/PR 3/Pr 07 08 estudio ficheros solucion organizado 2018.docx
@@ -1,6 +1,6 @@
 
 <file path=word/document.xml><?xml version="1.0" encoding="utf-8"?>
-<w:document xmlns:ve="http://schemas.openxmlformats.org/markup-compatibility/2006" xmlns:o="urn:schemas-microsoft-com:office:office" xmlns:r="http://schemas.openxmlformats.org/officeDocument/2006/relationships" xmlns:m="http://schemas.openxmlformats.org/officeDocument/2006/math" xmlns:v="urn:schemas-microsoft-com:vml" xmlns:wp="http://schemas.openxmlformats.org/drawingml/2006/wordprocessingDrawing" xmlns:w10="urn:schemas-microsoft-com:office:word" xmlns:w="http://schemas.openxmlformats.org/wordprocessingml/2006/main" xmlns:wne="http://schemas.microsoft.com/office/word/2006/wordml">
+<w:document xmlns:wpc="http://schemas.microsoft.com/office/word/2010/wordprocessingCanvas" xmlns:cx="http://schemas.microsoft.com/office/drawing/2014/chartex" xmlns:cx1="http://schemas.microsoft.com/office/drawing/2015/9/8/chartex" xmlns:cx2="http://schemas.microsoft.com/office/drawing/2015/10/21/chartex" xmlns:cx3="http://schemas.microsoft.com/office/drawing/2016/5/9/chartex" xmlns:cx4="http://schemas.microsoft.com/office/drawing/2016/5/10/chartex" xmlns:cx5="http://schemas.microsoft.com/office/drawing/2016/5/11/chartex" xmlns:cx6="http://schemas.microsoft.com/office/drawing/2016/5/12/chartex" xmlns:cx7="http://schemas.microsoft.com/office/drawing/2016/5/13/chartex" xmlns:cx8="http://schemas.microsoft.com/office/drawing/2016/5/14/chartex" xmlns:mc="http://schemas.openxmlformats.org/markup-compatibility/2006" xmlns:aink="http://schemas.microsoft.com/office/drawing/2016/ink" xmlns:am3d="http://schemas.microsoft.com/office/drawing/2017/model3d" xmlns:o="urn:schemas-microsoft-com:office:office" xmlns:oel="http://schemas.microsoft.com/office/2019/extlst" xmlns:r="http://schemas.openxmlformats.org/officeDocument/2006/relationships" xmlns:m="http://schemas.openxmlformats.org/officeDocument/2006/math" xmlns:v="urn:schemas-microsoft-com:vml" xmlns:wp14="http://schemas.microsoft.com/office/word/2010/wordprocessingDrawing" xmlns:wp="http://schemas.openxmlformats.org/drawingml/2006/wordprocessingDrawing" xmlns:w10="urn:schemas-microsoft-com:office:word" xmlns:w="http://schemas.openxmlformats.org/wordprocessingml/2006/main" xmlns:w14="http://schemas.microsoft.com/office/word/2010/wordml" xmlns:w15="http://schemas.microsoft.com/office/word/2012/wordml" xmlns:w16cex="http://schemas.microsoft.com/office/word/2018/wordml/cex" xmlns:w16cid="http://schemas.microsoft.com/office/word/2016/wordml/cid" xmlns:w16="http://schemas.microsoft.com/office/word/2018/wordml" xmlns:w16sdtdh="http://schemas.microsoft.com/office/word/2020/wordml/sdtdatahash" xmlns:w16se="http://schemas.microsoft.com/office/word/2015/wordml/symex" xmlns:wpg="http://schemas.microsoft.com/office/word/2010/wordprocessingGroup" xmlns:wpi="http://schemas.microsoft.com/office/word/2010/wordprocessingInk" xmlns:wne="http://schemas.microsoft.com/office/word/2006/wordml" xmlns:wps="http://schemas.microsoft.com/office/word/2010/wordprocessingShape" mc:Ignorable="w14 w15 w16se w16cid w16 w16cex w16sdtdh wp14">
   <w:body>
     <w:p>
       <w:r>
@@ -23,52 +23,12 @@
         <w:t xml:space="preserve"> relación completa. A ponderar la entrega por el profesor.</w:t>
       </w:r>
       <w:r>
-        <w:t xml:space="preserve"> Es importante que se incluyan los metadatos más relevantes. </w:t>
-      </w:r>
-      <w:proofErr w:type="spellStart"/>
-      <w:r>
-        <w:t>p.e.</w:t>
-      </w:r>
-      <w:proofErr w:type="spellEnd"/>
-      <w:r>
-        <w:t xml:space="preserve"> ¿es más importante una variación en la fecha, o en la última aplicación que la abrió? Esto último, está claro.</w:t>
+        <w:t xml:space="preserve"> Es importante que se incluyan los metadatos más relevantes. p.e. ¿es más importante una variación en la fecha, o en la última aplicación que la abrió? Esto último, está claro.</w:t>
       </w:r>
     </w:p>
     <w:p>
       <w:r>
-        <w:t xml:space="preserve">Puede verlo con </w:t>
-      </w:r>
-      <w:proofErr w:type="spellStart"/>
-      <w:r>
-        <w:t>uina</w:t>
-      </w:r>
-      <w:proofErr w:type="spellEnd"/>
-      <w:r>
-        <w:t xml:space="preserve"> </w:t>
-      </w:r>
-      <w:proofErr w:type="spellStart"/>
-      <w:r>
-        <w:t>palicación</w:t>
-      </w:r>
-      <w:proofErr w:type="spellEnd"/>
-      <w:r>
-        <w:t xml:space="preserve"> que tengan instalada (FOCA), a mano (con las propiedades de </w:t>
-      </w:r>
-      <w:proofErr w:type="spellStart"/>
-      <w:r>
-        <w:t>windows</w:t>
-      </w:r>
-      <w:proofErr w:type="spellEnd"/>
-      <w:r>
-        <w:t xml:space="preserve">) o con </w:t>
-      </w:r>
-      <w:proofErr w:type="spellStart"/>
-      <w:r>
-        <w:t>URL´s</w:t>
-      </w:r>
-      <w:proofErr w:type="spellEnd"/>
-      <w:r>
-        <w:t xml:space="preserve"> como la propuesta. </w:t>
+        <w:t xml:space="preserve">Puede verlo con uina palicación que tengan instalada (FOCA), a mano (con las propiedades de windows) o con URL´s como la propuesta. </w:t>
       </w:r>
     </w:p>
     <w:p/>
@@ -77,7 +37,7 @@
         <w:tblStyle w:val="Tablaconcuadrcula"/>
         <w:tblW w:w="9050" w:type="dxa"/>
         <w:tblLayout w:type="fixed"/>
-        <w:tblLook w:val="04A0"/>
+        <w:tblLook w:val="04A0" w:firstRow="1" w:lastRow="0" w:firstColumn="1" w:lastColumn="0" w:noHBand="0" w:noVBand="1"/>
       </w:tblPr>
       <w:tblGrid>
         <w:gridCol w:w="2943"/>
@@ -197,19 +157,11 @@
                 <w:i/>
               </w:rPr>
             </w:pPr>
-            <w:proofErr w:type="spellStart"/>
             <w:r>
               <w:rPr>
                 <w:i/>
               </w:rPr>
-              <w:t>Modification</w:t>
-            </w:r>
-            <w:proofErr w:type="spellEnd"/>
-            <w:r>
-              <w:rPr>
-                <w:i/>
-              </w:rPr>
-              <w:t xml:space="preserve"> Date: </w:t>
+              <w:t>Modification Date: </w:t>
             </w:r>
           </w:p>
         </w:tc>
@@ -227,7 +179,19 @@
               <w:rPr>
                 <w:i/>
               </w:rPr>
-              <w:t>3/6/2014 6:11:19 PM</w:t>
+              <w:t xml:space="preserve">3/6/2014 </w:t>
+            </w:r>
+            <w:r>
+              <w:rPr>
+                <w:i/>
+              </w:rPr>
+              <w:t>17</w:t>
+            </w:r>
+            <w:r>
+              <w:rPr>
+                <w:i/>
+              </w:rPr>
+              <w:t>:11:19</w:t>
             </w:r>
           </w:p>
         </w:tc>
@@ -245,7 +209,19 @@
               <w:rPr>
                 <w:i/>
               </w:rPr>
-              <w:t>10/13/2014 6:51:50 PM</w:t>
+              <w:t xml:space="preserve">10/13/2014 </w:t>
+            </w:r>
+            <w:r>
+              <w:rPr>
+                <w:i/>
+              </w:rPr>
+              <w:t>1</w:t>
+            </w:r>
+            <w:r>
+              <w:rPr>
+                <w:i/>
+              </w:rPr>
+              <w:t>6:51:50</w:t>
             </w:r>
           </w:p>
         </w:tc>
@@ -274,13 +250,8 @@
             <w:tcW w:w="2410" w:type="dxa"/>
           </w:tcPr>
           <w:p>
-            <w:proofErr w:type="spellStart"/>
-            <w:r>
-              <w:t>LastModifiedBy</w:t>
-            </w:r>
-            <w:proofErr w:type="spellEnd"/>
-            <w:r>
-              <w:t>: </w:t>
+            <w:r>
+              <w:t>LastModifiedBy: </w:t>
             </w:r>
           </w:p>
         </w:tc>
@@ -311,17 +282,15 @@
             <w:tcW w:w="2943" w:type="dxa"/>
           </w:tcPr>
           <w:p>
-            <w:proofErr w:type="spellStart"/>
-            <w:r>
-              <w:t>CaracterÃ</w:t>
+            <w:r>
+              <w:t>Caracter</w:t>
+            </w:r>
+            <w:r>
+              <w:t>í</w:t>
             </w:r>
             <w:r>
               <w:softHyphen/>
-              <w:t>sticas</w:t>
-            </w:r>
-            <w:proofErr w:type="spellEnd"/>
-            <w:r>
-              <w:t xml:space="preserve"> Plata Coloidal FOLLETO 8.doc</w:t>
+              <w:t>sticas Plata Coloidal FOLLETO 8.doc</w:t>
             </w:r>
           </w:p>
         </w:tc>
@@ -330,13 +299,8 @@
             <w:tcW w:w="2410" w:type="dxa"/>
           </w:tcPr>
           <w:p>
-            <w:proofErr w:type="spellStart"/>
-            <w:r>
-              <w:t>Creation</w:t>
-            </w:r>
-            <w:proofErr w:type="spellEnd"/>
-            <w:r>
-              <w:t xml:space="preserve"> Date: </w:t>
+            <w:r>
+              <w:t>Creation Date: </w:t>
             </w:r>
           </w:p>
         </w:tc>
@@ -367,15 +331,9 @@
             <w:tcW w:w="2943" w:type="dxa"/>
           </w:tcPr>
           <w:p>
-            <w:proofErr w:type="spellStart"/>
-            <w:r>
-              <w:t>CaracterÃ</w:t>
-            </w:r>
-            <w:r>
-              <w:softHyphen/>
-              <w:t>sticas</w:t>
-            </w:r>
-            <w:proofErr w:type="spellEnd"/>
+            <w:r>
+              <w:t>Características</w:t>
+            </w:r>
             <w:r>
               <w:t xml:space="preserve"> Plata Coloidal FOLLETO 8.doc</w:t>
             </w:r>
@@ -386,13 +344,8 @@
             <w:tcW w:w="2410" w:type="dxa"/>
           </w:tcPr>
           <w:p>
-            <w:proofErr w:type="spellStart"/>
-            <w:r>
-              <w:t>Modification</w:t>
-            </w:r>
-            <w:proofErr w:type="spellEnd"/>
-            <w:r>
-              <w:t xml:space="preserve"> Date: </w:t>
+            <w:r>
+              <w:t>Modification Date: </w:t>
             </w:r>
           </w:p>
           <w:p/>
@@ -403,7 +356,13 @@
           </w:tcPr>
           <w:p>
             <w:r>
-              <w:t>1/6/2011 2:54:00 AM</w:t>
+              <w:t>10/07/2014</w:t>
+            </w:r>
+            <w:r>
+              <w:t xml:space="preserve"> </w:t>
+            </w:r>
+            <w:r>
+              <w:t>23:34:36</w:t>
             </w:r>
           </w:p>
         </w:tc>
@@ -413,7 +372,25 @@
           </w:tcPr>
           <w:p>
             <w:r>
-              <w:t>10/13/2014 6:56:00 PM</w:t>
+              <w:t>1</w:t>
+            </w:r>
+            <w:r>
+              <w:t>4</w:t>
+            </w:r>
+            <w:r>
+              <w:t>/</w:t>
+            </w:r>
+            <w:r>
+              <w:t>1</w:t>
+            </w:r>
+            <w:r>
+              <w:t>0</w:t>
+            </w:r>
+            <w:r>
+              <w:t xml:space="preserve">/2014 </w:t>
+            </w:r>
+            <w:r>
+              <w:t>00:56:02</w:t>
             </w:r>
           </w:p>
         </w:tc>
@@ -424,15 +401,9 @@
             <w:tcW w:w="2943" w:type="dxa"/>
           </w:tcPr>
           <w:p>
-            <w:proofErr w:type="spellStart"/>
-            <w:r>
-              <w:t>CaracterÃ</w:t>
-            </w:r>
-            <w:r>
-              <w:softHyphen/>
-              <w:t>sticas</w:t>
-            </w:r>
-            <w:proofErr w:type="spellEnd"/>
+            <w:r>
+              <w:t>Características</w:t>
+            </w:r>
             <w:r>
               <w:t xml:space="preserve"> Plata Coloidal FOLLETO 8.doc</w:t>
             </w:r>
@@ -443,13 +414,8 @@
             <w:tcW w:w="2410" w:type="dxa"/>
           </w:tcPr>
           <w:p>
-            <w:proofErr w:type="spellStart"/>
-            <w:r>
-              <w:t>Print</w:t>
-            </w:r>
-            <w:proofErr w:type="spellEnd"/>
-            <w:r>
-              <w:t xml:space="preserve"> Date: </w:t>
+            <w:r>
+              <w:t>Print Date: </w:t>
             </w:r>
           </w:p>
           <w:p/>
@@ -481,15 +447,9 @@
             <w:tcW w:w="2943" w:type="dxa"/>
           </w:tcPr>
           <w:p>
-            <w:proofErr w:type="spellStart"/>
-            <w:r>
-              <w:t>CaracterÃ</w:t>
-            </w:r>
-            <w:r>
-              <w:softHyphen/>
-              <w:t>sticas</w:t>
-            </w:r>
-            <w:proofErr w:type="spellEnd"/>
+            <w:r>
+              <w:t>Características</w:t>
+            </w:r>
             <w:r>
               <w:t xml:space="preserve"> Plata Coloidal FOLLETO 8.doc</w:t>
             </w:r>
@@ -501,15 +461,7 @@
           </w:tcPr>
           <w:p>
             <w:r>
-              <w:t xml:space="preserve">Times </w:t>
-            </w:r>
-            <w:proofErr w:type="spellStart"/>
-            <w:r>
-              <w:t>Edited</w:t>
-            </w:r>
-            <w:proofErr w:type="spellEnd"/>
-            <w:r>
-              <w:t>: </w:t>
+              <w:t>Times Edited: </w:t>
             </w:r>
           </w:p>
         </w:tc>
@@ -541,15 +493,9 @@
             <w:tcW w:w="2943" w:type="dxa"/>
           </w:tcPr>
           <w:p>
-            <w:proofErr w:type="spellStart"/>
-            <w:r>
-              <w:t>CaracterÃ</w:t>
-            </w:r>
-            <w:r>
-              <w:softHyphen/>
-              <w:t>sticas</w:t>
-            </w:r>
-            <w:proofErr w:type="spellEnd"/>
+            <w:r>
+              <w:t>Características</w:t>
+            </w:r>
             <w:r>
               <w:t xml:space="preserve"> Plata Coloidal FOLLETO 8.doc</w:t>
             </w:r>
@@ -560,13 +506,8 @@
             <w:tcW w:w="2410" w:type="dxa"/>
           </w:tcPr>
           <w:p>
-            <w:proofErr w:type="spellStart"/>
-            <w:r>
-              <w:t>Edition</w:t>
-            </w:r>
-            <w:proofErr w:type="spellEnd"/>
-            <w:r>
-              <w:t xml:space="preserve"> Time: </w:t>
+            <w:r>
+              <w:t>Edition Time: </w:t>
             </w:r>
           </w:p>
         </w:tc>
@@ -598,15 +539,9 @@
             <w:tcW w:w="2943" w:type="dxa"/>
           </w:tcPr>
           <w:p>
-            <w:proofErr w:type="spellStart"/>
-            <w:r>
-              <w:t>CaracterÃ</w:t>
-            </w:r>
-            <w:r>
-              <w:softHyphen/>
-              <w:t>sticas</w:t>
-            </w:r>
-            <w:proofErr w:type="spellEnd"/>
+            <w:r>
+              <w:t>Características</w:t>
+            </w:r>
             <w:r>
               <w:t xml:space="preserve"> Plata Coloidal FOLLETO 8.doc</w:t>
             </w:r>
@@ -617,13 +552,8 @@
             <w:tcW w:w="2410" w:type="dxa"/>
           </w:tcPr>
           <w:p>
-            <w:proofErr w:type="spellStart"/>
-            <w:r>
-              <w:t>LastModifiedBy</w:t>
-            </w:r>
-            <w:proofErr w:type="spellEnd"/>
-            <w:r>
-              <w:t>: </w:t>
+            <w:r>
+              <w:t>LastModifiedBy: </w:t>
             </w:r>
           </w:p>
         </w:tc>
@@ -632,13 +562,8 @@
             <w:tcW w:w="1701" w:type="dxa"/>
           </w:tcPr>
           <w:p>
-            <w:proofErr w:type="spellStart"/>
-            <w:r>
-              <w:t>Hernan</w:t>
-            </w:r>
-            <w:proofErr w:type="spellEnd"/>
-            <w:r>
-              <w:t xml:space="preserve"> Pacheco A</w:t>
+            <w:r>
+              <w:t>Hernan Pacheco A</w:t>
             </w:r>
           </w:p>
         </w:tc>
@@ -669,13 +594,8 @@
             <w:tcW w:w="2410" w:type="dxa"/>
           </w:tcPr>
           <w:p>
-            <w:proofErr w:type="spellStart"/>
-            <w:r>
-              <w:t>Print</w:t>
-            </w:r>
-            <w:proofErr w:type="spellEnd"/>
-            <w:r>
-              <w:t xml:space="preserve"> Date: </w:t>
+            <w:r>
+              <w:t>Print Date: </w:t>
             </w:r>
           </w:p>
         </w:tc>
@@ -716,13 +636,8 @@
             <w:tcW w:w="2410" w:type="dxa"/>
           </w:tcPr>
           <w:p>
-            <w:proofErr w:type="spellStart"/>
-            <w:r>
-              <w:t>Application</w:t>
-            </w:r>
-            <w:proofErr w:type="spellEnd"/>
-            <w:r>
-              <w:t>: </w:t>
+            <w:r>
+              <w:t>Application: </w:t>
             </w:r>
           </w:p>
           <w:p/>
@@ -742,11 +657,9 @@
             <w:tcW w:w="1996" w:type="dxa"/>
           </w:tcPr>
           <w:p>
-            <w:proofErr w:type="spellStart"/>
             <w:r>
               <w:t>OpenOffice</w:t>
             </w:r>
-            <w:proofErr w:type="spellEnd"/>
           </w:p>
         </w:tc>
       </w:tr>
@@ -766,13 +679,8 @@
             <w:tcW w:w="2410" w:type="dxa"/>
           </w:tcPr>
           <w:p>
-            <w:proofErr w:type="spellStart"/>
-            <w:r>
-              <w:t>Codification</w:t>
-            </w:r>
-            <w:proofErr w:type="spellEnd"/>
-            <w:r>
-              <w:t>: </w:t>
+            <w:r>
+              <w:t>Codification: </w:t>
             </w:r>
           </w:p>
           <w:p/>
@@ -782,13 +690,8 @@
             <w:tcW w:w="1701" w:type="dxa"/>
           </w:tcPr>
           <w:p>
-            <w:proofErr w:type="spellStart"/>
-            <w:r>
-              <w:t>Latin</w:t>
-            </w:r>
-            <w:proofErr w:type="spellEnd"/>
-            <w:r>
-              <w:t xml:space="preserve"> I</w:t>
+            <w:r>
+              <w:t>Latin I</w:t>
             </w:r>
           </w:p>
         </w:tc>
@@ -797,11 +700,9 @@
             <w:tcW w:w="1996" w:type="dxa"/>
           </w:tcPr>
           <w:p>
-            <w:proofErr w:type="spellStart"/>
             <w:r>
               <w:t>Unknown</w:t>
             </w:r>
-            <w:proofErr w:type="spellEnd"/>
           </w:p>
           <w:p/>
         </w:tc>
@@ -833,11 +734,9 @@
             <w:tcW w:w="1701" w:type="dxa"/>
           </w:tcPr>
           <w:p>
-            <w:proofErr w:type="spellStart"/>
             <w:r>
               <w:t>Dark</w:t>
             </w:r>
-            <w:proofErr w:type="spellEnd"/>
           </w:p>
         </w:tc>
         <w:tc>
@@ -863,13 +762,8 @@
             <w:tcW w:w="2410" w:type="dxa"/>
           </w:tcPr>
           <w:p>
-            <w:proofErr w:type="spellStart"/>
-            <w:r>
-              <w:t>Statictics</w:t>
-            </w:r>
-            <w:proofErr w:type="spellEnd"/>
-            <w:r>
-              <w:t>: </w:t>
+            <w:r>
+              <w:t>Statictics: </w:t>
             </w:r>
           </w:p>
           <w:p/>
@@ -921,13 +815,8 @@
             <w:tcW w:w="2410" w:type="dxa"/>
           </w:tcPr>
           <w:p>
-            <w:proofErr w:type="spellStart"/>
-            <w:r>
-              <w:t>OperatingSystem</w:t>
-            </w:r>
-            <w:proofErr w:type="spellEnd"/>
-            <w:r>
-              <w:t>: </w:t>
+            <w:r>
+              <w:t>OperatingSystem: </w:t>
             </w:r>
           </w:p>
           <w:p/>
@@ -965,13 +854,8 @@
             <w:tcW w:w="2410" w:type="dxa"/>
           </w:tcPr>
           <w:p>
-            <w:proofErr w:type="spellStart"/>
-            <w:r>
-              <w:t>Creation</w:t>
-            </w:r>
-            <w:proofErr w:type="spellEnd"/>
-            <w:r>
-              <w:t xml:space="preserve"> Date: </w:t>
+            <w:r>
+              <w:t>Creation Date: </w:t>
             </w:r>
           </w:p>
           <w:p/>
@@ -1013,13 +897,8 @@
             <w:tcW w:w="2410" w:type="dxa"/>
           </w:tcPr>
           <w:p>
-            <w:proofErr w:type="spellStart"/>
-            <w:r>
-              <w:t>Modification</w:t>
-            </w:r>
-            <w:proofErr w:type="spellEnd"/>
-            <w:r>
-              <w:t xml:space="preserve"> Date: </w:t>
+            <w:r>
+              <w:t>Modification Date: </w:t>
             </w:r>
           </w:p>
         </w:tc>
@@ -1060,13 +939,8 @@
             <w:tcW w:w="2410" w:type="dxa"/>
           </w:tcPr>
           <w:p>
-            <w:proofErr w:type="spellStart"/>
-            <w:r>
-              <w:t>Print</w:t>
-            </w:r>
-            <w:proofErr w:type="spellEnd"/>
-            <w:r>
-              <w:t xml:space="preserve"> Date: </w:t>
+            <w:r>
+              <w:t>Print Date: </w:t>
             </w:r>
           </w:p>
           <w:p/>
@@ -1105,13 +979,8 @@
             <w:tcW w:w="2410" w:type="dxa"/>
           </w:tcPr>
           <w:p>
-            <w:proofErr w:type="spellStart"/>
-            <w:r>
-              <w:t>Application</w:t>
-            </w:r>
-            <w:proofErr w:type="spellEnd"/>
-            <w:r>
-              <w:t>: </w:t>
+            <w:r>
+              <w:t>Application: </w:t>
             </w:r>
           </w:p>
           <w:p/>
@@ -1131,11 +1000,9 @@
             <w:tcW w:w="1996" w:type="dxa"/>
           </w:tcPr>
           <w:p>
-            <w:proofErr w:type="spellStart"/>
             <w:r>
               <w:t>OpenOffice</w:t>
             </w:r>
-            <w:proofErr w:type="spellEnd"/>
           </w:p>
         </w:tc>
       </w:tr>
@@ -1155,13 +1022,8 @@
             <w:tcW w:w="2410" w:type="dxa"/>
           </w:tcPr>
           <w:p>
-            <w:proofErr w:type="spellStart"/>
-            <w:r>
-              <w:t>Codification</w:t>
-            </w:r>
-            <w:proofErr w:type="spellEnd"/>
-            <w:r>
-              <w:t>: </w:t>
+            <w:r>
+              <w:t>Codification: </w:t>
             </w:r>
           </w:p>
           <w:p/>
@@ -1171,13 +1033,8 @@
             <w:tcW w:w="1701" w:type="dxa"/>
           </w:tcPr>
           <w:p>
-            <w:proofErr w:type="spellStart"/>
-            <w:r>
-              <w:t>Latin</w:t>
-            </w:r>
-            <w:proofErr w:type="spellEnd"/>
-            <w:r>
-              <w:t xml:space="preserve"> I</w:t>
+            <w:r>
+              <w:t>Latin I</w:t>
             </w:r>
           </w:p>
         </w:tc>
@@ -1186,11 +1043,9 @@
             <w:tcW w:w="1996" w:type="dxa"/>
           </w:tcPr>
           <w:p>
-            <w:proofErr w:type="spellStart"/>
             <w:r>
               <w:t>Unknown</w:t>
             </w:r>
-            <w:proofErr w:type="spellEnd"/>
           </w:p>
         </w:tc>
       </w:tr>
@@ -1222,13 +1077,8 @@
           </w:tcPr>
           <w:p>
             <w:r>
-              <w:t xml:space="preserve">Microsoft </w:t>
-            </w:r>
-            <w:proofErr w:type="spellStart"/>
-            <w:r>
-              <w:t>Corporation</w:t>
-            </w:r>
-            <w:proofErr w:type="spellEnd"/>
+              <w:t>Microsoft Corporation</w:t>
+            </w:r>
           </w:p>
         </w:tc>
         <w:tc>
@@ -1254,13 +1104,8 @@
             <w:tcW w:w="2410" w:type="dxa"/>
           </w:tcPr>
           <w:p>
-            <w:proofErr w:type="spellStart"/>
-            <w:r>
-              <w:t>Title</w:t>
-            </w:r>
-            <w:proofErr w:type="spellEnd"/>
-            <w:r>
-              <w:t>: </w:t>
+            <w:r>
+              <w:t>Title: </w:t>
             </w:r>
           </w:p>
           <w:p/>
@@ -1300,15 +1145,7 @@
           </w:tcPr>
           <w:p>
             <w:r>
-              <w:t xml:space="preserve">Times </w:t>
-            </w:r>
-            <w:proofErr w:type="spellStart"/>
-            <w:r>
-              <w:t>Edited</w:t>
-            </w:r>
-            <w:proofErr w:type="spellEnd"/>
-            <w:r>
-              <w:t>: </w:t>
+              <w:t>Times Edited: </w:t>
             </w:r>
           </w:p>
         </w:tc>
@@ -1346,13 +1183,8 @@
             <w:tcW w:w="2410" w:type="dxa"/>
           </w:tcPr>
           <w:p>
-            <w:proofErr w:type="spellStart"/>
-            <w:r>
-              <w:t>Edition</w:t>
-            </w:r>
-            <w:proofErr w:type="spellEnd"/>
-            <w:r>
-              <w:t xml:space="preserve"> Time: </w:t>
+            <w:r>
+              <w:t>Edition Time: </w:t>
             </w:r>
           </w:p>
         </w:tc>
@@ -1390,11 +1222,9 @@
             <w:tcW w:w="2410" w:type="dxa"/>
           </w:tcPr>
           <w:p>
-            <w:proofErr w:type="spellStart"/>
             <w:r>
               <w:t>Operating</w:t>
             </w:r>
-            <w:proofErr w:type="spellEnd"/>
           </w:p>
         </w:tc>
         <w:tc>
@@ -1402,13 +1232,8 @@
             <w:tcW w:w="1701" w:type="dxa"/>
           </w:tcPr>
           <w:p>
-            <w:proofErr w:type="spellStart"/>
-            <w:r>
-              <w:t>System</w:t>
-            </w:r>
-            <w:proofErr w:type="spellEnd"/>
-            <w:r>
-              <w:t>: Windows 7</w:t>
+            <w:r>
+              <w:t>System: Windows 7</w:t>
             </w:r>
           </w:p>
         </w:tc>
@@ -1435,13 +1260,8 @@
             <w:tcW w:w="2410" w:type="dxa"/>
           </w:tcPr>
           <w:p>
-            <w:proofErr w:type="spellStart"/>
-            <w:r>
-              <w:t>LastModifiedBy</w:t>
-            </w:r>
-            <w:proofErr w:type="spellEnd"/>
-            <w:r>
-              <w:t>: </w:t>
+            <w:r>
+              <w:t>LastModifiedBy: </w:t>
             </w:r>
           </w:p>
           <w:p/>
@@ -1461,11 +1281,9 @@
             <w:tcW w:w="1996" w:type="dxa"/>
           </w:tcPr>
           <w:p>
-            <w:proofErr w:type="spellStart"/>
             <w:r>
               <w:t>juanitopiÃ±uelos</w:t>
             </w:r>
-            <w:proofErr w:type="spellEnd"/>
           </w:p>
           <w:p/>
         </w:tc>
@@ -1486,13 +1304,8 @@
             <w:tcW w:w="2410" w:type="dxa"/>
           </w:tcPr>
           <w:p>
-            <w:proofErr w:type="spellStart"/>
-            <w:r>
-              <w:t>Creator</w:t>
-            </w:r>
-            <w:proofErr w:type="spellEnd"/>
-            <w:r>
-              <w:t>: </w:t>
+            <w:r>
+              <w:t>Creator: </w:t>
             </w:r>
           </w:p>
         </w:tc>
@@ -1530,13 +1343,8 @@
             <w:tcW w:w="2410" w:type="dxa"/>
           </w:tcPr>
           <w:p>
-            <w:proofErr w:type="spellStart"/>
-            <w:r>
-              <w:t>Print</w:t>
-            </w:r>
-            <w:proofErr w:type="spellEnd"/>
-            <w:r>
-              <w:t>: </w:t>
+            <w:r>
+              <w:t>Print: </w:t>
             </w:r>
           </w:p>
           <w:p/>
@@ -1547,13 +1355,8 @@
           </w:tcPr>
           <w:p>
             <w:r>
-              <w:t xml:space="preserve">Acrobat </w:t>
-            </w:r>
-            <w:proofErr w:type="spellStart"/>
-            <w:r>
-              <w:t>Distiller</w:t>
-            </w:r>
-            <w:proofErr w:type="spellEnd"/>
+              <w:t>Acrobat Distiller</w:t>
+            </w:r>
           </w:p>
         </w:tc>
         <w:tc>
@@ -1576,15 +1379,7 @@
         <w:t xml:space="preserve"> que puedan afectar al </w:t>
       </w:r>
       <w:r>
-        <w:t>estudio</w:t>
-      </w:r>
-      <w:proofErr w:type="gramStart"/>
-      <w:r>
-        <w:t>:Valor</w:t>
-      </w:r>
-      <w:proofErr w:type="gramEnd"/>
-      <w:r>
-        <w:t>: 0,05 puntos</w:t>
+        <w:t>estudio:Valor: 0,05 puntos</w:t>
       </w:r>
     </w:p>
     <w:p>
@@ -1627,28 +1422,12 @@
     </w:p>
     <w:p>
       <w:r>
-        <w:t xml:space="preserve">- </w:t>
-      </w:r>
-      <w:proofErr w:type="spellStart"/>
-      <w:r>
-        <w:t>que</w:t>
-      </w:r>
-      <w:proofErr w:type="spellEnd"/>
-      <w:r>
-        <w:t xml:space="preserve"> condiciones debe tener un perito</w:t>
+        <w:t>- que condiciones debe tener un perito</w:t>
       </w:r>
     </w:p>
     <w:p>
       <w:r>
-        <w:t xml:space="preserve">- </w:t>
-      </w:r>
-      <w:proofErr w:type="spellStart"/>
-      <w:r>
-        <w:t>copmo</w:t>
-      </w:r>
-      <w:proofErr w:type="spellEnd"/>
-      <w:r>
-        <w:t xml:space="preserve"> debe ser un dictamen</w:t>
+        <w:t>- copmo debe ser un dictamen</w:t>
       </w:r>
     </w:p>
     <w:p>
@@ -1829,15 +1608,7 @@
         <w:t>R</w:t>
       </w:r>
       <w:r>
-        <w:t xml:space="preserve">esponsabilidad civil: contractual (artículo 1101 CC), extracontractual (artículos 1902 y </w:t>
-      </w:r>
-      <w:proofErr w:type="spellStart"/>
-      <w:r>
-        <w:t>ss</w:t>
-      </w:r>
-      <w:proofErr w:type="spellEnd"/>
-      <w:r>
-        <w:t xml:space="preserve"> CC) y la delictual</w:t>
+        <w:t>esponsabilidad civil: contractual (artículo 1101 CC), extracontractual (artículos 1902 y ss CC) y la delictual</w:t>
       </w:r>
       <w:r>
         <w:t xml:space="preserve"> </w:t>
@@ -1892,13 +1663,8 @@
         <w:t xml:space="preserve">Otros elementos citables: LEC: </w:t>
       </w:r>
       <w:r>
-        <w:t xml:space="preserve">artículos 335 y </w:t>
-      </w:r>
-      <w:proofErr w:type="spellStart"/>
-      <w:r>
-        <w:t>ss</w:t>
-      </w:r>
-      <w:proofErr w:type="spellEnd"/>
+        <w:t>artículos 335 y ss</w:t>
+      </w:r>
       <w:r>
         <w:t xml:space="preserve">, en particular 335 y </w:t>
       </w:r>
@@ -1909,15 +1675,7 @@
         <w:t xml:space="preserve">. Ley de Enjuiciamiento Criminal: </w:t>
       </w:r>
       <w:r>
-        <w:t xml:space="preserve">artículo 456 y </w:t>
-      </w:r>
-      <w:proofErr w:type="spellStart"/>
-      <w:r>
-        <w:t>ss</w:t>
-      </w:r>
-      <w:proofErr w:type="spellEnd"/>
-      <w:r>
-        <w:t xml:space="preserve"> </w:t>
+        <w:t xml:space="preserve">artículo 456 y ss </w:t>
       </w:r>
       <w:r>
         <w:rPr>
@@ -1931,15 +1689,13 @@
       </w:r>
     </w:p>
     <w:p>
-      <w:bookmarkStart w:id="9" w:name="_GoBack"/>
-      <w:bookmarkStart w:id="10" w:name="_Toc329551627"/>
-      <w:bookmarkEnd w:id="9"/>
+      <w:bookmarkStart w:id="9" w:name="_Toc329551627"/>
     </w:p>
     <w:p>
       <w:r>
         <w:t xml:space="preserve">Puede que indiquen enlaces de éste estilo: </w:t>
       </w:r>
-      <w:bookmarkEnd w:id="10"/>
+      <w:bookmarkEnd w:id="9"/>
     </w:p>
     <w:p>
       <w:r>
@@ -2016,8 +1772,8 @@
       </w:r>
     </w:p>
     <w:p>
-      <w:bookmarkStart w:id="11" w:name="__RefHeading__93_331463762"/>
-      <w:bookmarkEnd w:id="11"/>
+      <w:bookmarkStart w:id="10" w:name="__RefHeading__93_331463762"/>
+      <w:bookmarkEnd w:id="10"/>
       <w:r>
         <w:t>4</w:t>
       </w:r>
@@ -2053,15 +1809,7 @@
         <w:t xml:space="preserve">. </w:t>
       </w:r>
       <w:r>
-        <w:t xml:space="preserve">Encase </w:t>
-      </w:r>
-      <w:proofErr w:type="spellStart"/>
-      <w:r>
-        <w:t>Forensic</w:t>
-      </w:r>
-      <w:proofErr w:type="spellEnd"/>
-      <w:r>
-        <w:t xml:space="preserve">, </w:t>
+        <w:t xml:space="preserve">Encase Forensic, </w:t>
       </w:r>
       <w:hyperlink r:id="rId10" w:history="1">
         <w:r>
@@ -2075,15 +1823,7 @@
         <w:t xml:space="preserve"> ; </w:t>
       </w:r>
       <w:r>
-        <w:t xml:space="preserve">Herramientas open </w:t>
-      </w:r>
-      <w:proofErr w:type="spellStart"/>
-      <w:r>
-        <w:t>source</w:t>
-      </w:r>
-      <w:proofErr w:type="spellEnd"/>
-      <w:r>
-        <w:t xml:space="preserve">, </w:t>
+        <w:t xml:space="preserve">Herramientas open source, </w:t>
       </w:r>
       <w:hyperlink r:id="rId11" w:history="1">
         <w:r>
@@ -2104,21 +1844,8 @@
       <w:r>
         <w:t xml:space="preserve">. </w:t>
       </w:r>
-      <w:proofErr w:type="spellStart"/>
-      <w:r>
-        <w:t>Penguin</w:t>
-      </w:r>
-      <w:proofErr w:type="spellEnd"/>
-      <w:r>
-        <w:t xml:space="preserve"> SLEUTH KIT (</w:t>
-      </w:r>
-      <w:proofErr w:type="spellStart"/>
-      <w:r>
-        <w:t>Knopix</w:t>
-      </w:r>
-      <w:proofErr w:type="spellEnd"/>
-      <w:r>
-        <w:t xml:space="preserve">), </w:t>
+      <w:r>
+        <w:t xml:space="preserve">Penguin SLEUTH KIT (Knopix), </w:t>
       </w:r>
       <w:hyperlink r:id="rId12" w:history="1">
         <w:r>
@@ -2143,23 +1870,7 @@
         <w:t xml:space="preserve"> ; </w:t>
       </w:r>
       <w:r>
-        <w:t xml:space="preserve">Local </w:t>
-      </w:r>
-      <w:proofErr w:type="spellStart"/>
-      <w:r>
-        <w:t>Area</w:t>
-      </w:r>
-      <w:proofErr w:type="spellEnd"/>
-      <w:r>
-        <w:t xml:space="preserve"> Security Linux (</w:t>
-      </w:r>
-      <w:proofErr w:type="spellStart"/>
-      <w:r>
-        <w:t>Knopix</w:t>
-      </w:r>
-      <w:proofErr w:type="spellEnd"/>
-      <w:r>
-        <w:t xml:space="preserve">) </w:t>
+        <w:t xml:space="preserve">Local Area Security Linux (Knopix) </w:t>
       </w:r>
       <w:hyperlink r:id="rId14" w:history="1">
         <w:r>
@@ -2172,21 +1883,8 @@
       <w:r>
         <w:t xml:space="preserve"> ; </w:t>
       </w:r>
-      <w:proofErr w:type="spellStart"/>
-      <w:r>
-        <w:t>Helix</w:t>
-      </w:r>
-      <w:proofErr w:type="spellEnd"/>
-      <w:r>
-        <w:t xml:space="preserve"> (</w:t>
-      </w:r>
-      <w:proofErr w:type="spellStart"/>
-      <w:r>
-        <w:t>knoppix</w:t>
-      </w:r>
-      <w:proofErr w:type="spellEnd"/>
-      <w:r>
-        <w:t xml:space="preserve">), </w:t>
+      <w:r>
+        <w:t xml:space="preserve">Helix (knoppix), </w:t>
       </w:r>
       <w:hyperlink r:id="rId15" w:history="1">
         <w:r>
@@ -2213,13 +1911,8 @@
       <w:r>
         <w:t xml:space="preserve">; </w:t>
       </w:r>
-      <w:proofErr w:type="spellStart"/>
-      <w:r>
-        <w:t>KnoppixSTD</w:t>
-      </w:r>
-      <w:proofErr w:type="spellEnd"/>
-      <w:r>
-        <w:t xml:space="preserve">  </w:t>
+      <w:r>
+        <w:t xml:space="preserve">KnoppixSTD  </w:t>
       </w:r>
       <w:hyperlink r:id="rId17" w:history="1">
         <w:r>
@@ -2245,13 +1938,8 @@
       <w:r>
         <w:t xml:space="preserve">Obviamente, la lista puede ser infinita. </w:t>
       </w:r>
-      <w:proofErr w:type="gramStart"/>
-      <w:r>
-        <w:t>Esta</w:t>
-      </w:r>
-      <w:proofErr w:type="gramEnd"/>
-      <w:r>
-        <w:t xml:space="preserve"> seguro que es la pregunta que mejor les sale. A valorar a discreción del profesor. </w:t>
+      <w:r>
+        <w:t xml:space="preserve">Esta seguro que es la pregunta que mejor les sale. A valorar a discreción del profesor. </w:t>
       </w:r>
     </w:p>
     <w:p>
@@ -2287,7 +1975,7 @@
           <w:insideH w:val="none" w:sz="0" w:space="0" w:color="auto"/>
           <w:insideV w:val="none" w:sz="0" w:space="0" w:color="auto"/>
         </w:tblBorders>
-        <w:tblLook w:val="04A0"/>
+        <w:tblLook w:val="04A0" w:firstRow="1" w:lastRow="0" w:firstColumn="1" w:lastColumn="0" w:noHBand="0" w:noVBand="1"/>
       </w:tblPr>
       <w:tblGrid>
         <w:gridCol w:w="3510"/>
@@ -2394,8 +2082,8 @@
 </file>
 
 <file path=word/numbering.xml><?xml version="1.0" encoding="utf-8"?>
-<w:numbering xmlns:ve="http://schemas.openxmlformats.org/markup-compatibility/2006" xmlns:o="urn:schemas-microsoft-com:office:office" xmlns:r="http://schemas.openxmlformats.org/officeDocument/2006/relationships" xmlns:m="http://schemas.openxmlformats.org/officeDocument/2006/math" xmlns:v="urn:schemas-microsoft-com:vml" xmlns:wp="http://schemas.openxmlformats.org/drawingml/2006/wordprocessingDrawing" xmlns:w10="urn:schemas-microsoft-com:office:word" xmlns:w="http://schemas.openxmlformats.org/wordprocessingml/2006/main" xmlns:wne="http://schemas.microsoft.com/office/word/2006/wordml">
-  <w:abstractNum w:abstractNumId="0">
+<w:numbering xmlns:wpc="http://schemas.microsoft.com/office/word/2010/wordprocessingCanvas" xmlns:cx="http://schemas.microsoft.com/office/drawing/2014/chartex" xmlns:cx1="http://schemas.microsoft.com/office/drawing/2015/9/8/chartex" xmlns:cx2="http://schemas.microsoft.com/office/drawing/2015/10/21/chartex" xmlns:cx3="http://schemas.microsoft.com/office/drawing/2016/5/9/chartex" xmlns:cx4="http://schemas.microsoft.com/office/drawing/2016/5/10/chartex" xmlns:cx5="http://schemas.microsoft.com/office/drawing/2016/5/11/chartex" xmlns:cx6="http://schemas.microsoft.com/office/drawing/2016/5/12/chartex" xmlns:cx7="http://schemas.microsoft.com/office/drawing/2016/5/13/chartex" xmlns:cx8="http://schemas.microsoft.com/office/drawing/2016/5/14/chartex" xmlns:mc="http://schemas.openxmlformats.org/markup-compatibility/2006" xmlns:aink="http://schemas.microsoft.com/office/drawing/2016/ink" xmlns:am3d="http://schemas.microsoft.com/office/drawing/2017/model3d" xmlns:o="urn:schemas-microsoft-com:office:office" xmlns:oel="http://schemas.microsoft.com/office/2019/extlst" xmlns:r="http://schemas.openxmlformats.org/officeDocument/2006/relationships" xmlns:m="http://schemas.openxmlformats.org/officeDocument/2006/math" xmlns:v="urn:schemas-microsoft-com:vml" xmlns:wp14="http://schemas.microsoft.com/office/word/2010/wordprocessingDrawing" xmlns:wp="http://schemas.openxmlformats.org/drawingml/2006/wordprocessingDrawing" xmlns:w10="urn:schemas-microsoft-com:office:word" xmlns:w="http://schemas.openxmlformats.org/wordprocessingml/2006/main" xmlns:w14="http://schemas.microsoft.com/office/word/2010/wordml" xmlns:w15="http://schemas.microsoft.com/office/word/2012/wordml" xmlns:w16cex="http://schemas.microsoft.com/office/word/2018/wordml/cex" xmlns:w16cid="http://schemas.microsoft.com/office/word/2016/wordml/cid" xmlns:w16="http://schemas.microsoft.com/office/word/2018/wordml" xmlns:w16sdtdh="http://schemas.microsoft.com/office/word/2020/wordml/sdtdatahash" xmlns:w16se="http://schemas.microsoft.com/office/word/2015/wordml/symex" xmlns:wpg="http://schemas.microsoft.com/office/word/2010/wordprocessingGroup" xmlns:wpi="http://schemas.microsoft.com/office/word/2010/wordprocessingInk" xmlns:wne="http://schemas.microsoft.com/office/word/2006/wordml" xmlns:wps="http://schemas.microsoft.com/office/word/2010/wordprocessingShape" mc:Ignorable="w14 w15 w16se w16cid w16 w16cex w16sdtdh wp14">
+  <w:abstractNum w:abstractNumId="0" w15:restartNumberingAfterBreak="0">
     <w:nsid w:val="009E64F3"/>
     <w:multiLevelType w:val="multilevel"/>
     <w:tmpl w:val="F8B49B82"/>
@@ -2544,7 +2232,7 @@
       </w:rPr>
     </w:lvl>
   </w:abstractNum>
-  <w:abstractNum w:abstractNumId="1">
+  <w:abstractNum w:abstractNumId="1" w15:restartNumberingAfterBreak="0">
     <w:nsid w:val="028E252F"/>
     <w:multiLevelType w:val="multilevel"/>
     <w:tmpl w:val="85A6AB34"/>
@@ -2693,7 +2381,7 @@
       </w:rPr>
     </w:lvl>
   </w:abstractNum>
-  <w:abstractNum w:abstractNumId="2">
+  <w:abstractNum w:abstractNumId="2" w15:restartNumberingAfterBreak="0">
     <w:nsid w:val="045C7D18"/>
     <w:multiLevelType w:val="multilevel"/>
     <w:tmpl w:val="AB54495C"/>
@@ -2842,7 +2530,7 @@
       </w:rPr>
     </w:lvl>
   </w:abstractNum>
-  <w:abstractNum w:abstractNumId="3">
+  <w:abstractNum w:abstractNumId="3" w15:restartNumberingAfterBreak="0">
     <w:nsid w:val="0828113A"/>
     <w:multiLevelType w:val="multilevel"/>
     <w:tmpl w:val="18EA2F90"/>
@@ -2991,7 +2679,7 @@
       </w:rPr>
     </w:lvl>
   </w:abstractNum>
-  <w:abstractNum w:abstractNumId="4">
+  <w:abstractNum w:abstractNumId="4" w15:restartNumberingAfterBreak="0">
     <w:nsid w:val="08D27E8D"/>
     <w:multiLevelType w:val="multilevel"/>
     <w:tmpl w:val="56A0A7A0"/>
@@ -3140,7 +2828,7 @@
       </w:rPr>
     </w:lvl>
   </w:abstractNum>
-  <w:abstractNum w:abstractNumId="5">
+  <w:abstractNum w:abstractNumId="5" w15:restartNumberingAfterBreak="0">
     <w:nsid w:val="0AB61759"/>
     <w:multiLevelType w:val="multilevel"/>
     <w:tmpl w:val="BAC83BF2"/>
@@ -3289,7 +2977,7 @@
       </w:rPr>
     </w:lvl>
   </w:abstractNum>
-  <w:abstractNum w:abstractNumId="6">
+  <w:abstractNum w:abstractNumId="6" w15:restartNumberingAfterBreak="0">
     <w:nsid w:val="0BBF3CFC"/>
     <w:multiLevelType w:val="multilevel"/>
     <w:tmpl w:val="B4B03E00"/>
@@ -3438,7 +3126,7 @@
       </w:rPr>
     </w:lvl>
   </w:abstractNum>
-  <w:abstractNum w:abstractNumId="7">
+  <w:abstractNum w:abstractNumId="7" w15:restartNumberingAfterBreak="0">
     <w:nsid w:val="0D6D491A"/>
     <w:multiLevelType w:val="hybridMultilevel"/>
     <w:tmpl w:val="B0763538"/>
@@ -3551,7 +3239,7 @@
       </w:rPr>
     </w:lvl>
   </w:abstractNum>
-  <w:abstractNum w:abstractNumId="8">
+  <w:abstractNum w:abstractNumId="8" w15:restartNumberingAfterBreak="0">
     <w:nsid w:val="13AB3A69"/>
     <w:multiLevelType w:val="multilevel"/>
     <w:tmpl w:val="179C2216"/>
@@ -3700,7 +3388,7 @@
       </w:rPr>
     </w:lvl>
   </w:abstractNum>
-  <w:abstractNum w:abstractNumId="9">
+  <w:abstractNum w:abstractNumId="9" w15:restartNumberingAfterBreak="0">
     <w:nsid w:val="19336CE6"/>
     <w:multiLevelType w:val="multilevel"/>
     <w:tmpl w:val="B0C0620A"/>
@@ -3849,7 +3537,7 @@
       </w:rPr>
     </w:lvl>
   </w:abstractNum>
-  <w:abstractNum w:abstractNumId="10">
+  <w:abstractNum w:abstractNumId="10" w15:restartNumberingAfterBreak="0">
     <w:nsid w:val="19A45F10"/>
     <w:multiLevelType w:val="multilevel"/>
     <w:tmpl w:val="6D42EF94"/>
@@ -3998,7 +3686,7 @@
       </w:rPr>
     </w:lvl>
   </w:abstractNum>
-  <w:abstractNum w:abstractNumId="11">
+  <w:abstractNum w:abstractNumId="11" w15:restartNumberingAfterBreak="0">
     <w:nsid w:val="223503B1"/>
     <w:multiLevelType w:val="multilevel"/>
     <w:tmpl w:val="9BD23566"/>
@@ -4147,7 +3835,7 @@
       </w:rPr>
     </w:lvl>
   </w:abstractNum>
-  <w:abstractNum w:abstractNumId="12">
+  <w:abstractNum w:abstractNumId="12" w15:restartNumberingAfterBreak="0">
     <w:nsid w:val="28992545"/>
     <w:multiLevelType w:val="multilevel"/>
     <w:tmpl w:val="F04EA4FC"/>
@@ -4296,7 +3984,7 @@
       </w:rPr>
     </w:lvl>
   </w:abstractNum>
-  <w:abstractNum w:abstractNumId="13">
+  <w:abstractNum w:abstractNumId="13" w15:restartNumberingAfterBreak="0">
     <w:nsid w:val="35E128D5"/>
     <w:multiLevelType w:val="multilevel"/>
     <w:tmpl w:val="7AF0C6FE"/>
@@ -4445,7 +4133,7 @@
       </w:rPr>
     </w:lvl>
   </w:abstractNum>
-  <w:abstractNum w:abstractNumId="14">
+  <w:abstractNum w:abstractNumId="14" w15:restartNumberingAfterBreak="0">
     <w:nsid w:val="37236689"/>
     <w:multiLevelType w:val="multilevel"/>
     <w:tmpl w:val="D37AAB9E"/>
@@ -4594,7 +4282,7 @@
       </w:rPr>
     </w:lvl>
   </w:abstractNum>
-  <w:abstractNum w:abstractNumId="15">
+  <w:abstractNum w:abstractNumId="15" w15:restartNumberingAfterBreak="0">
     <w:nsid w:val="402C2A44"/>
     <w:multiLevelType w:val="multilevel"/>
     <w:tmpl w:val="5A9CAFFE"/>
@@ -4743,7 +4431,7 @@
       </w:rPr>
     </w:lvl>
   </w:abstractNum>
-  <w:abstractNum w:abstractNumId="16">
+  <w:abstractNum w:abstractNumId="16" w15:restartNumberingAfterBreak="0">
     <w:nsid w:val="435E1FAA"/>
     <w:multiLevelType w:val="multilevel"/>
     <w:tmpl w:val="07B2AD40"/>
@@ -4892,7 +4580,7 @@
       </w:rPr>
     </w:lvl>
   </w:abstractNum>
-  <w:abstractNum w:abstractNumId="17">
+  <w:abstractNum w:abstractNumId="17" w15:restartNumberingAfterBreak="0">
     <w:nsid w:val="442D46A5"/>
     <w:multiLevelType w:val="multilevel"/>
     <w:tmpl w:val="BC2EA4BE"/>
@@ -5041,7 +4729,7 @@
       </w:rPr>
     </w:lvl>
   </w:abstractNum>
-  <w:abstractNum w:abstractNumId="18">
+  <w:abstractNum w:abstractNumId="18" w15:restartNumberingAfterBreak="0">
     <w:nsid w:val="4DC13654"/>
     <w:multiLevelType w:val="multilevel"/>
     <w:tmpl w:val="0784A4F2"/>
@@ -5190,7 +4878,7 @@
       </w:rPr>
     </w:lvl>
   </w:abstractNum>
-  <w:abstractNum w:abstractNumId="19">
+  <w:abstractNum w:abstractNumId="19" w15:restartNumberingAfterBreak="0">
     <w:nsid w:val="4FC21DE1"/>
     <w:multiLevelType w:val="multilevel"/>
     <w:tmpl w:val="DE920084"/>
@@ -5339,7 +5027,7 @@
       </w:rPr>
     </w:lvl>
   </w:abstractNum>
-  <w:abstractNum w:abstractNumId="20">
+  <w:abstractNum w:abstractNumId="20" w15:restartNumberingAfterBreak="0">
     <w:nsid w:val="55061C73"/>
     <w:multiLevelType w:val="multilevel"/>
     <w:tmpl w:val="3732CD1E"/>
@@ -5488,7 +5176,7 @@
       </w:rPr>
     </w:lvl>
   </w:abstractNum>
-  <w:abstractNum w:abstractNumId="21">
+  <w:abstractNum w:abstractNumId="21" w15:restartNumberingAfterBreak="0">
     <w:nsid w:val="58B551DD"/>
     <w:multiLevelType w:val="multilevel"/>
     <w:tmpl w:val="B73AC7F8"/>
@@ -5637,7 +5325,7 @@
       </w:rPr>
     </w:lvl>
   </w:abstractNum>
-  <w:abstractNum w:abstractNumId="22">
+  <w:abstractNum w:abstractNumId="22" w15:restartNumberingAfterBreak="0">
     <w:nsid w:val="5A646FCE"/>
     <w:multiLevelType w:val="multilevel"/>
     <w:tmpl w:val="F1D86CCA"/>
@@ -5786,7 +5474,7 @@
       </w:rPr>
     </w:lvl>
   </w:abstractNum>
-  <w:abstractNum w:abstractNumId="23">
+  <w:abstractNum w:abstractNumId="23" w15:restartNumberingAfterBreak="0">
     <w:nsid w:val="5BAC2E7B"/>
     <w:multiLevelType w:val="multilevel"/>
     <w:tmpl w:val="BD969D3C"/>
@@ -5935,7 +5623,7 @@
       </w:rPr>
     </w:lvl>
   </w:abstractNum>
-  <w:abstractNum w:abstractNumId="24">
+  <w:abstractNum w:abstractNumId="24" w15:restartNumberingAfterBreak="0">
     <w:nsid w:val="60270D22"/>
     <w:multiLevelType w:val="hybridMultilevel"/>
     <w:tmpl w:val="EC04F120"/>
@@ -6048,7 +5736,7 @@
       </w:rPr>
     </w:lvl>
   </w:abstractNum>
-  <w:abstractNum w:abstractNumId="25">
+  <w:abstractNum w:abstractNumId="25" w15:restartNumberingAfterBreak="0">
     <w:nsid w:val="603061B7"/>
     <w:multiLevelType w:val="multilevel"/>
     <w:tmpl w:val="08389C8A"/>
@@ -6197,7 +5885,7 @@
       </w:rPr>
     </w:lvl>
   </w:abstractNum>
-  <w:abstractNum w:abstractNumId="26">
+  <w:abstractNum w:abstractNumId="26" w15:restartNumberingAfterBreak="0">
     <w:nsid w:val="664946D8"/>
     <w:multiLevelType w:val="multilevel"/>
     <w:tmpl w:val="3E7479FA"/>
@@ -6346,7 +6034,7 @@
       </w:rPr>
     </w:lvl>
   </w:abstractNum>
-  <w:abstractNum w:abstractNumId="27">
+  <w:abstractNum w:abstractNumId="27" w15:restartNumberingAfterBreak="0">
     <w:nsid w:val="66842A88"/>
     <w:multiLevelType w:val="multilevel"/>
     <w:tmpl w:val="A6E2D056"/>
@@ -6495,7 +6183,7 @@
       </w:rPr>
     </w:lvl>
   </w:abstractNum>
-  <w:abstractNum w:abstractNumId="28">
+  <w:abstractNum w:abstractNumId="28" w15:restartNumberingAfterBreak="0">
     <w:nsid w:val="695C4B5E"/>
     <w:multiLevelType w:val="multilevel"/>
     <w:tmpl w:val="4770E502"/>
@@ -6644,7 +6332,7 @@
       </w:rPr>
     </w:lvl>
   </w:abstractNum>
-  <w:abstractNum w:abstractNumId="29">
+  <w:abstractNum w:abstractNumId="29" w15:restartNumberingAfterBreak="0">
     <w:nsid w:val="6B15612B"/>
     <w:multiLevelType w:val="multilevel"/>
     <w:tmpl w:val="F1A0348C"/>
@@ -6793,7 +6481,7 @@
       </w:rPr>
     </w:lvl>
   </w:abstractNum>
-  <w:abstractNum w:abstractNumId="30">
+  <w:abstractNum w:abstractNumId="30" w15:restartNumberingAfterBreak="0">
     <w:nsid w:val="6B4B6C18"/>
     <w:multiLevelType w:val="multilevel"/>
     <w:tmpl w:val="39C0F656"/>
@@ -6942,7 +6630,7 @@
       </w:rPr>
     </w:lvl>
   </w:abstractNum>
-  <w:abstractNum w:abstractNumId="31">
+  <w:abstractNum w:abstractNumId="31" w15:restartNumberingAfterBreak="0">
     <w:nsid w:val="6CF716E6"/>
     <w:multiLevelType w:val="multilevel"/>
     <w:tmpl w:val="362481FC"/>
@@ -7091,7 +6779,7 @@
       </w:rPr>
     </w:lvl>
   </w:abstractNum>
-  <w:abstractNum w:abstractNumId="32">
+  <w:abstractNum w:abstractNumId="32" w15:restartNumberingAfterBreak="0">
     <w:nsid w:val="70E7129C"/>
     <w:multiLevelType w:val="multilevel"/>
     <w:tmpl w:val="4DFAF31E"/>
@@ -7240,7 +6928,7 @@
       </w:rPr>
     </w:lvl>
   </w:abstractNum>
-  <w:abstractNum w:abstractNumId="33">
+  <w:abstractNum w:abstractNumId="33" w15:restartNumberingAfterBreak="0">
     <w:nsid w:val="71CC5D24"/>
     <w:multiLevelType w:val="multilevel"/>
     <w:tmpl w:val="F2766190"/>
@@ -7389,7 +7077,7 @@
       </w:rPr>
     </w:lvl>
   </w:abstractNum>
-  <w:abstractNum w:abstractNumId="34">
+  <w:abstractNum w:abstractNumId="34" w15:restartNumberingAfterBreak="0">
     <w:nsid w:val="7321138C"/>
     <w:multiLevelType w:val="multilevel"/>
     <w:tmpl w:val="09460E4A"/>
@@ -7538,7 +7226,7 @@
       </w:rPr>
     </w:lvl>
   </w:abstractNum>
-  <w:abstractNum w:abstractNumId="35">
+  <w:abstractNum w:abstractNumId="35" w15:restartNumberingAfterBreak="0">
     <w:nsid w:val="738A44D4"/>
     <w:multiLevelType w:val="multilevel"/>
     <w:tmpl w:val="8FFC32AC"/>
@@ -7687,7 +7375,7 @@
       </w:rPr>
     </w:lvl>
   </w:abstractNum>
-  <w:abstractNum w:abstractNumId="36">
+  <w:abstractNum w:abstractNumId="36" w15:restartNumberingAfterBreak="0">
     <w:nsid w:val="777C228C"/>
     <w:multiLevelType w:val="multilevel"/>
     <w:tmpl w:val="0F769DFA"/>
@@ -7836,7 +7524,7 @@
       </w:rPr>
     </w:lvl>
   </w:abstractNum>
-  <w:abstractNum w:abstractNumId="37">
+  <w:abstractNum w:abstractNumId="37" w15:restartNumberingAfterBreak="0">
     <w:nsid w:val="77E271BA"/>
     <w:multiLevelType w:val="multilevel"/>
     <w:tmpl w:val="8CFAF5E4"/>
@@ -7985,7 +7673,7 @@
       </w:rPr>
     </w:lvl>
   </w:abstractNum>
-  <w:abstractNum w:abstractNumId="38">
+  <w:abstractNum w:abstractNumId="38" w15:restartNumberingAfterBreak="0">
     <w:nsid w:val="7A473D46"/>
     <w:multiLevelType w:val="hybridMultilevel"/>
     <w:tmpl w:val="CEC61316"/>
@@ -8098,128 +7786,128 @@
       </w:rPr>
     </w:lvl>
   </w:abstractNum>
-  <w:num w:numId="1">
+  <w:num w:numId="1" w16cid:durableId="1591425102">
     <w:abstractNumId w:val="9"/>
   </w:num>
-  <w:num w:numId="2">
+  <w:num w:numId="2" w16cid:durableId="1071737470">
     <w:abstractNumId w:val="6"/>
   </w:num>
-  <w:num w:numId="3">
+  <w:num w:numId="3" w16cid:durableId="765729990">
     <w:abstractNumId w:val="25"/>
   </w:num>
-  <w:num w:numId="4">
+  <w:num w:numId="4" w16cid:durableId="1154568161">
     <w:abstractNumId w:val="37"/>
   </w:num>
-  <w:num w:numId="5">
+  <w:num w:numId="5" w16cid:durableId="69273872">
     <w:abstractNumId w:val="18"/>
   </w:num>
-  <w:num w:numId="6">
+  <w:num w:numId="6" w16cid:durableId="325518398">
     <w:abstractNumId w:val="29"/>
   </w:num>
-  <w:num w:numId="7">
+  <w:num w:numId="7" w16cid:durableId="1318147564">
     <w:abstractNumId w:val="0"/>
   </w:num>
-  <w:num w:numId="8">
+  <w:num w:numId="8" w16cid:durableId="1766339442">
     <w:abstractNumId w:val="12"/>
   </w:num>
-  <w:num w:numId="9">
+  <w:num w:numId="9" w16cid:durableId="877428144">
     <w:abstractNumId w:val="23"/>
   </w:num>
-  <w:num w:numId="10">
+  <w:num w:numId="10" w16cid:durableId="89161510">
     <w:abstractNumId w:val="11"/>
   </w:num>
-  <w:num w:numId="11">
+  <w:num w:numId="11" w16cid:durableId="338970629">
     <w:abstractNumId w:val="1"/>
   </w:num>
-  <w:num w:numId="12">
+  <w:num w:numId="12" w16cid:durableId="1624992781">
     <w:abstractNumId w:val="17"/>
   </w:num>
-  <w:num w:numId="13">
+  <w:num w:numId="13" w16cid:durableId="107700005">
     <w:abstractNumId w:val="10"/>
   </w:num>
-  <w:num w:numId="14">
+  <w:num w:numId="14" w16cid:durableId="1802654656">
     <w:abstractNumId w:val="36"/>
   </w:num>
-  <w:num w:numId="15">
+  <w:num w:numId="15" w16cid:durableId="697585503">
     <w:abstractNumId w:val="16"/>
   </w:num>
-  <w:num w:numId="16">
+  <w:num w:numId="16" w16cid:durableId="1717047080">
     <w:abstractNumId w:val="31"/>
   </w:num>
-  <w:num w:numId="17">
+  <w:num w:numId="17" w16cid:durableId="477839397">
     <w:abstractNumId w:val="19"/>
   </w:num>
-  <w:num w:numId="18">
+  <w:num w:numId="18" w16cid:durableId="214583631">
     <w:abstractNumId w:val="34"/>
   </w:num>
-  <w:num w:numId="19">
+  <w:num w:numId="19" w16cid:durableId="1081834024">
     <w:abstractNumId w:val="15"/>
   </w:num>
-  <w:num w:numId="20">
+  <w:num w:numId="20" w16cid:durableId="123354767">
     <w:abstractNumId w:val="35"/>
   </w:num>
-  <w:num w:numId="21">
+  <w:num w:numId="21" w16cid:durableId="716394821">
     <w:abstractNumId w:val="28"/>
   </w:num>
-  <w:num w:numId="22">
+  <w:num w:numId="22" w16cid:durableId="1068773514">
     <w:abstractNumId w:val="13"/>
   </w:num>
-  <w:num w:numId="23">
+  <w:num w:numId="23" w16cid:durableId="97064770">
     <w:abstractNumId w:val="30"/>
   </w:num>
-  <w:num w:numId="24">
+  <w:num w:numId="24" w16cid:durableId="2104447668">
     <w:abstractNumId w:val="32"/>
   </w:num>
-  <w:num w:numId="25">
+  <w:num w:numId="25" w16cid:durableId="1439568318">
     <w:abstractNumId w:val="2"/>
   </w:num>
-  <w:num w:numId="26">
+  <w:num w:numId="26" w16cid:durableId="748617736">
     <w:abstractNumId w:val="27"/>
   </w:num>
-  <w:num w:numId="27">
+  <w:num w:numId="27" w16cid:durableId="806708575">
     <w:abstractNumId w:val="20"/>
   </w:num>
-  <w:num w:numId="28">
+  <w:num w:numId="28" w16cid:durableId="858466627">
     <w:abstractNumId w:val="4"/>
   </w:num>
-  <w:num w:numId="29">
+  <w:num w:numId="29" w16cid:durableId="328558049">
     <w:abstractNumId w:val="14"/>
   </w:num>
-  <w:num w:numId="30">
+  <w:num w:numId="30" w16cid:durableId="697656771">
     <w:abstractNumId w:val="5"/>
   </w:num>
-  <w:num w:numId="31">
+  <w:num w:numId="31" w16cid:durableId="1293250385">
     <w:abstractNumId w:val="33"/>
   </w:num>
-  <w:num w:numId="32">
+  <w:num w:numId="32" w16cid:durableId="14356671">
     <w:abstractNumId w:val="26"/>
   </w:num>
-  <w:num w:numId="33">
+  <w:num w:numId="33" w16cid:durableId="1979607459">
     <w:abstractNumId w:val="22"/>
   </w:num>
-  <w:num w:numId="34">
+  <w:num w:numId="34" w16cid:durableId="170871708">
     <w:abstractNumId w:val="21"/>
   </w:num>
-  <w:num w:numId="35">
+  <w:num w:numId="35" w16cid:durableId="128672499">
     <w:abstractNumId w:val="8"/>
   </w:num>
-  <w:num w:numId="36">
+  <w:num w:numId="36" w16cid:durableId="1132863184">
     <w:abstractNumId w:val="3"/>
   </w:num>
-  <w:num w:numId="37">
+  <w:num w:numId="37" w16cid:durableId="1677921648">
     <w:abstractNumId w:val="38"/>
   </w:num>
-  <w:num w:numId="38">
+  <w:num w:numId="38" w16cid:durableId="843591437">
     <w:abstractNumId w:val="24"/>
   </w:num>
-  <w:num w:numId="39">
+  <w:num w:numId="39" w16cid:durableId="1961717572">
     <w:abstractNumId w:val="7"/>
   </w:num>
 </w:numbering>
 </file>
 
 <file path=word/styles.xml><?xml version="1.0" encoding="utf-8"?>
-<w:styles xmlns:r="http://schemas.openxmlformats.org/officeDocument/2006/relationships" xmlns:w="http://schemas.openxmlformats.org/wordprocessingml/2006/main">
+<w:styles xmlns:mc="http://schemas.openxmlformats.org/markup-compatibility/2006" xmlns:r="http://schemas.openxmlformats.org/officeDocument/2006/relationships" xmlns:w="http://schemas.openxmlformats.org/wordprocessingml/2006/main" xmlns:w14="http://schemas.microsoft.com/office/word/2010/wordml" xmlns:w15="http://schemas.microsoft.com/office/word/2012/wordml" xmlns:w16cex="http://schemas.microsoft.com/office/word/2018/wordml/cex" xmlns:w16cid="http://schemas.microsoft.com/office/word/2016/wordml/cid" xmlns:w16="http://schemas.microsoft.com/office/word/2018/wordml" xmlns:w16sdtdh="http://schemas.microsoft.com/office/word/2020/wordml/sdtdatahash" xmlns:w16se="http://schemas.microsoft.com/office/word/2015/wordml/symex" mc:Ignorable="w14 w15 w16se w16cid w16 w16cex w16sdtdh">
   <w:docDefaults>
     <w:rPrDefault>
       <w:rPr>
@@ -8235,145 +7923,383 @@
       </w:pPr>
     </w:pPrDefault>
   </w:docDefaults>
-  <w:latentStyles w:defLockedState="0" w:defUIPriority="99" w:defSemiHidden="1" w:defUnhideWhenUsed="1" w:defQFormat="0" w:count="267">
-    <w:lsdException w:name="Normal" w:semiHidden="0" w:uiPriority="0" w:unhideWhenUsed="0" w:qFormat="1"/>
-    <w:lsdException w:name="heading 1" w:semiHidden="0" w:uiPriority="9" w:unhideWhenUsed="0" w:qFormat="1"/>
-    <w:lsdException w:name="heading 2" w:uiPriority="9" w:qFormat="1"/>
-    <w:lsdException w:name="heading 3" w:uiPriority="9" w:qFormat="1"/>
-    <w:lsdException w:name="heading 4" w:uiPriority="9" w:qFormat="1"/>
-    <w:lsdException w:name="heading 5" w:uiPriority="9" w:qFormat="1"/>
-    <w:lsdException w:name="heading 6" w:uiPriority="9" w:qFormat="1"/>
-    <w:lsdException w:name="heading 7" w:uiPriority="9" w:qFormat="1"/>
-    <w:lsdException w:name="heading 8" w:uiPriority="9" w:qFormat="1"/>
-    <w:lsdException w:name="heading 9" w:uiPriority="9" w:qFormat="1"/>
-    <w:lsdException w:name="toc 1" w:uiPriority="39"/>
-    <w:lsdException w:name="toc 2" w:uiPriority="39"/>
-    <w:lsdException w:name="toc 3" w:uiPriority="39"/>
-    <w:lsdException w:name="toc 4" w:uiPriority="39"/>
-    <w:lsdException w:name="toc 5" w:uiPriority="39"/>
-    <w:lsdException w:name="toc 6" w:uiPriority="39"/>
-    <w:lsdException w:name="toc 7" w:uiPriority="39"/>
-    <w:lsdException w:name="toc 8" w:uiPriority="39"/>
-    <w:lsdException w:name="toc 9" w:uiPriority="39"/>
-    <w:lsdException w:name="caption" w:uiPriority="35" w:qFormat="1"/>
-    <w:lsdException w:name="Title" w:semiHidden="0" w:uiPriority="10" w:unhideWhenUsed="0" w:qFormat="1"/>
-    <w:lsdException w:name="Default Paragraph Font" w:uiPriority="1"/>
-    <w:lsdException w:name="Subtitle" w:semiHidden="0" w:uiPriority="11" w:unhideWhenUsed="0" w:qFormat="1"/>
-    <w:lsdException w:name="Hyperlink" w:uiPriority="0"/>
-    <w:lsdException w:name="Strong" w:semiHidden="0" w:uiPriority="22" w:unhideWhenUsed="0" w:qFormat="1"/>
-    <w:lsdException w:name="Emphasis" w:semiHidden="0" w:uiPriority="20" w:unhideWhenUsed="0" w:qFormat="1"/>
-    <w:lsdException w:name="Table Grid" w:semiHidden="0" w:uiPriority="59" w:unhideWhenUsed="0"/>
-    <w:lsdException w:name="Placeholder Text" w:unhideWhenUsed="0"/>
-    <w:lsdException w:name="No Spacing" w:semiHidden="0" w:uiPriority="1" w:unhideWhenUsed="0" w:qFormat="1"/>
-    <w:lsdException w:name="Light Shading" w:semiHidden="0" w:uiPriority="60" w:unhideWhenUsed="0"/>
-    <w:lsdException w:name="Light List" w:semiHidden="0" w:uiPriority="61" w:unhideWhenUsed="0"/>
-    <w:lsdException w:name="Light Grid" w:semiHidden="0" w:uiPriority="62" w:unhideWhenUsed="0"/>
-    <w:lsdException w:name="Medium Shading 1" w:semiHidden="0" w:uiPriority="63" w:unhideWhenUsed="0"/>
-    <w:lsdException w:name="Medium Shading 2" w:semiHidden="0" w:uiPriority="64" w:unhideWhenUsed="0"/>
-    <w:lsdException w:name="Medium List 1" w:semiHidden="0" w:uiPriority="65" w:unhideWhenUsed="0"/>
-    <w:lsdException w:name="Medium List 2" w:semiHidden="0" w:uiPriority="66" w:unhideWhenUsed="0"/>
-    <w:lsdException w:name="Medium Grid 1" w:semiHidden="0" w:uiPriority="67" w:unhideWhenUsed="0"/>
-    <w:lsdException w:name="Medium Grid 2" w:semiHidden="0" w:uiPriority="68" w:unhideWhenUsed="0"/>
-    <w:lsdException w:name="Medium Grid 3" w:semiHidden="0" w:uiPriority="69" w:unhideWhenUsed="0"/>
-    <w:lsdException w:name="Dark List" w:semiHidden="0" w:uiPriority="70" w:unhideWhenUsed="0"/>
-    <w:lsdException w:name="Colorful Shading" w:semiHidden="0" w:uiPriority="71" w:unhideWhenUsed="0"/>
-    <w:lsdException w:name="Colorful List" w:semiHidden="0" w:uiPriority="72" w:unhideWhenUsed="0"/>
-    <w:lsdException w:name="Colorful Grid" w:semiHidden="0" w:uiPriority="73" w:unhideWhenUsed="0"/>
-    <w:lsdException w:name="Light Shading Accent 1" w:semiHidden="0" w:uiPriority="60" w:unhideWhenUsed="0"/>
-    <w:lsdException w:name="Light List Accent 1" w:semiHidden="0" w:uiPriority="61" w:unhideWhenUsed="0"/>
-    <w:lsdException w:name="Light Grid Accent 1" w:semiHidden="0" w:uiPriority="62" w:unhideWhenUsed="0"/>
-    <w:lsdException w:name="Medium Shading 1 Accent 1" w:semiHidden="0" w:uiPriority="63" w:unhideWhenUsed="0"/>
-    <w:lsdException w:name="Medium Shading 2 Accent 1" w:semiHidden="0" w:uiPriority="64" w:unhideWhenUsed="0"/>
-    <w:lsdException w:name="Medium List 1 Accent 1" w:semiHidden="0" w:uiPriority="65" w:unhideWhenUsed="0"/>
-    <w:lsdException w:name="Revision" w:unhideWhenUsed="0"/>
-    <w:lsdException w:name="List Paragraph" w:semiHidden="0" w:uiPriority="34" w:unhideWhenUsed="0" w:qFormat="1"/>
-    <w:lsdException w:name="Quote" w:semiHidden="0" w:uiPriority="29" w:unhideWhenUsed="0" w:qFormat="1"/>
-    <w:lsdException w:name="Intense Quote" w:semiHidden="0" w:uiPriority="30" w:unhideWhenUsed="0" w:qFormat="1"/>
-    <w:lsdException w:name="Medium List 2 Accent 1" w:semiHidden="0" w:uiPriority="66" w:unhideWhenUsed="0"/>
-    <w:lsdException w:name="Medium Grid 1 Accent 1" w:semiHidden="0" w:uiPriority="67" w:unhideWhenUsed="0"/>
-    <w:lsdException w:name="Medium Grid 2 Accent 1" w:semiHidden="0" w:uiPriority="68" w:unhideWhenUsed="0"/>
-    <w:lsdException w:name="Medium Grid 3 Accent 1" w:semiHidden="0" w:uiPriority="69" w:unhideWhenUsed="0"/>
-    <w:lsdException w:name="Dark List Accent 1" w:semiHidden="0" w:uiPriority="70" w:unhideWhenUsed="0"/>
-    <w:lsdException w:name="Colorful Shading Accent 1" w:semiHidden="0" w:uiPriority="71" w:unhideWhenUsed="0"/>
-    <w:lsdException w:name="Colorful List Accent 1" w:semiHidden="0" w:uiPriority="72" w:unhideWhenUsed="0"/>
-    <w:lsdException w:name="Colorful Grid Accent 1" w:semiHidden="0" w:uiPriority="73" w:unhideWhenUsed="0"/>
-    <w:lsdException w:name="Light Shading Accent 2" w:semiHidden="0" w:uiPriority="60" w:unhideWhenUsed="0"/>
-    <w:lsdException w:name="Light List Accent 2" w:semiHidden="0" w:uiPriority="61" w:unhideWhenUsed="0"/>
-    <w:lsdException w:name="Light Grid Accent 2" w:semiHidden="0" w:uiPriority="62" w:unhideWhenUsed="0"/>
-    <w:lsdException w:name="Medium Shading 1 Accent 2" w:semiHidden="0" w:uiPriority="63" w:unhideWhenUsed="0"/>
-    <w:lsdException w:name="Medium Shading 2 Accent 2" w:semiHidden="0" w:uiPriority="64" w:unhideWhenUsed="0"/>
-    <w:lsdException w:name="Medium List 1 Accent 2" w:semiHidden="0" w:uiPriority="65" w:unhideWhenUsed="0"/>
-    <w:lsdException w:name="Medium List 2 Accent 2" w:semiHidden="0" w:uiPriority="66" w:unhideWhenUsed="0"/>
-    <w:lsdException w:name="Medium Grid 1 Accent 2" w:semiHidden="0" w:uiPriority="67" w:unhideWhenUsed="0"/>
-    <w:lsdException w:name="Medium Grid 2 Accent 2" w:semiHidden="0" w:uiPriority="68" w:unhideWhenUsed="0"/>
-    <w:lsdException w:name="Medium Grid 3 Accent 2" w:semiHidden="0" w:uiPriority="69" w:unhideWhenUsed="0"/>
-    <w:lsdException w:name="Dark List Accent 2" w:semiHidden="0" w:uiPriority="70" w:unhideWhenUsed="0"/>
-    <w:lsdException w:name="Colorful Shading Accent 2" w:semiHidden="0" w:uiPriority="71" w:unhideWhenUsed="0"/>
-    <w:lsdException w:name="Colorful List Accent 2" w:semiHidden="0" w:uiPriority="72" w:unhideWhenUsed="0"/>
-    <w:lsdException w:name="Colorful Grid Accent 2" w:semiHidden="0" w:uiPriority="73" w:unhideWhenUsed="0"/>
-    <w:lsdException w:name="Light Shading Accent 3" w:semiHidden="0" w:uiPriority="60" w:unhideWhenUsed="0"/>
-    <w:lsdException w:name="Light List Accent 3" w:semiHidden="0" w:uiPriority="61" w:unhideWhenUsed="0"/>
-    <w:lsdException w:name="Light Grid Accent 3" w:semiHidden="0" w:uiPriority="62" w:unhideWhenUsed="0"/>
-    <w:lsdException w:name="Medium Shading 1 Accent 3" w:semiHidden="0" w:uiPriority="63" w:unhideWhenUsed="0"/>
-    <w:lsdException w:name="Medium Shading 2 Accent 3" w:semiHidden="0" w:uiPriority="64" w:unhideWhenUsed="0"/>
-    <w:lsdException w:name="Medium List 1 Accent 3" w:semiHidden="0" w:uiPriority="65" w:unhideWhenUsed="0"/>
-    <w:lsdException w:name="Medium List 2 Accent 3" w:semiHidden="0" w:uiPriority="66" w:unhideWhenUsed="0"/>
-    <w:lsdException w:name="Medium Grid 1 Accent 3" w:semiHidden="0" w:uiPriority="67" w:unhideWhenUsed="0"/>
-    <w:lsdException w:name="Medium Grid 2 Accent 3" w:semiHidden="0" w:uiPriority="68" w:unhideWhenUsed="0"/>
-    <w:lsdException w:name="Medium Grid 3 Accent 3" w:semiHidden="0" w:uiPriority="69" w:unhideWhenUsed="0"/>
-    <w:lsdException w:name="Dark List Accent 3" w:semiHidden="0" w:uiPriority="70" w:unhideWhenUsed="0"/>
-    <w:lsdException w:name="Colorful Shading Accent 3" w:semiHidden="0" w:uiPriority="71" w:unhideWhenUsed="0"/>
-    <w:lsdException w:name="Colorful List Accent 3" w:semiHidden="0" w:uiPriority="72" w:unhideWhenUsed="0"/>
-    <w:lsdException w:name="Colorful Grid Accent 3" w:semiHidden="0" w:uiPriority="73" w:unhideWhenUsed="0"/>
-    <w:lsdException w:name="Light Shading Accent 4" w:semiHidden="0" w:uiPriority="60" w:unhideWhenUsed="0"/>
-    <w:lsdException w:name="Light List Accent 4" w:semiHidden="0" w:uiPriority="61" w:unhideWhenUsed="0"/>
-    <w:lsdException w:name="Light Grid Accent 4" w:semiHidden="0" w:uiPriority="62" w:unhideWhenUsed="0"/>
-    <w:lsdException w:name="Medium Shading 1 Accent 4" w:semiHidden="0" w:uiPriority="63" w:unhideWhenUsed="0"/>
-    <w:lsdException w:name="Medium Shading 2 Accent 4" w:semiHidden="0" w:uiPriority="64" w:unhideWhenUsed="0"/>
-    <w:lsdException w:name="Medium List 1 Accent 4" w:semiHidden="0" w:uiPriority="65" w:unhideWhenUsed="0"/>
-    <w:lsdException w:name="Medium List 2 Accent 4" w:semiHidden="0" w:uiPriority="66" w:unhideWhenUsed="0"/>
-    <w:lsdException w:name="Medium Grid 1 Accent 4" w:semiHidden="0" w:uiPriority="67" w:unhideWhenUsed="0"/>
-    <w:lsdException w:name="Medium Grid 2 Accent 4" w:semiHidden="0" w:uiPriority="68" w:unhideWhenUsed="0"/>
-    <w:lsdException w:name="Medium Grid 3 Accent 4" w:semiHidden="0" w:uiPriority="69" w:unhideWhenUsed="0"/>
-    <w:lsdException w:name="Dark List Accent 4" w:semiHidden="0" w:uiPriority="70" w:unhideWhenUsed="0"/>
-    <w:lsdException w:name="Colorful Shading Accent 4" w:semiHidden="0" w:uiPriority="71" w:unhideWhenUsed="0"/>
-    <w:lsdException w:name="Colorful List Accent 4" w:semiHidden="0" w:uiPriority="72" w:unhideWhenUsed="0"/>
-    <w:lsdException w:name="Colorful Grid Accent 4" w:semiHidden="0" w:uiPriority="73" w:unhideWhenUsed="0"/>
-    <w:lsdException w:name="Light Shading Accent 5" w:semiHidden="0" w:uiPriority="60" w:unhideWhenUsed="0"/>
-    <w:lsdException w:name="Light List Accent 5" w:semiHidden="0" w:uiPriority="61" w:unhideWhenUsed="0"/>
-    <w:lsdException w:name="Light Grid Accent 5" w:semiHidden="0" w:uiPriority="62" w:unhideWhenUsed="0"/>
-    <w:lsdException w:name="Medium Shading 1 Accent 5" w:semiHidden="0" w:uiPriority="63" w:unhideWhenUsed="0"/>
-    <w:lsdException w:name="Medium Shading 2 Accent 5" w:semiHidden="0" w:uiPriority="64" w:unhideWhenUsed="0"/>
-    <w:lsdException w:name="Medium List 1 Accent 5" w:semiHidden="0" w:uiPriority="65" w:unhideWhenUsed="0"/>
-    <w:lsdException w:name="Medium List 2 Accent 5" w:semiHidden="0" w:uiPriority="66" w:unhideWhenUsed="0"/>
-    <w:lsdException w:name="Medium Grid 1 Accent 5" w:semiHidden="0" w:uiPriority="67" w:unhideWhenUsed="0"/>
-    <w:lsdException w:name="Medium Grid 2 Accent 5" w:semiHidden="0" w:uiPriority="68" w:unhideWhenUsed="0"/>
-    <w:lsdException w:name="Medium Grid 3 Accent 5" w:semiHidden="0" w:uiPriority="69" w:unhideWhenUsed="0"/>
-    <w:lsdException w:name="Dark List Accent 5" w:semiHidden="0" w:uiPriority="70" w:unhideWhenUsed="0"/>
-    <w:lsdException w:name="Colorful Shading Accent 5" w:semiHidden="0" w:uiPriority="71" w:unhideWhenUsed="0"/>
-    <w:lsdException w:name="Colorful List Accent 5" w:semiHidden="0" w:uiPriority="72" w:unhideWhenUsed="0"/>
-    <w:lsdException w:name="Colorful Grid Accent 5" w:semiHidden="0" w:uiPriority="73" w:unhideWhenUsed="0"/>
-    <w:lsdException w:name="Light Shading Accent 6" w:semiHidden="0" w:uiPriority="60" w:unhideWhenUsed="0"/>
-    <w:lsdException w:name="Light List Accent 6" w:semiHidden="0" w:uiPriority="61" w:unhideWhenUsed="0"/>
-    <w:lsdException w:name="Light Grid Accent 6" w:semiHidden="0" w:uiPriority="62" w:unhideWhenUsed="0"/>
-    <w:lsdException w:name="Medium Shading 1 Accent 6" w:semiHidden="0" w:uiPriority="63" w:unhideWhenUsed="0"/>
-    <w:lsdException w:name="Medium Shading 2 Accent 6" w:semiHidden="0" w:uiPriority="64" w:unhideWhenUsed="0"/>
-    <w:lsdException w:name="Medium List 1 Accent 6" w:semiHidden="0" w:uiPriority="65" w:unhideWhenUsed="0"/>
-    <w:lsdException w:name="Medium List 2 Accent 6" w:semiHidden="0" w:uiPriority="66" w:unhideWhenUsed="0"/>
-    <w:lsdException w:name="Medium Grid 1 Accent 6" w:semiHidden="0" w:uiPriority="67" w:unhideWhenUsed="0"/>
-    <w:lsdException w:name="Medium Grid 2 Accent 6" w:semiHidden="0" w:uiPriority="68" w:unhideWhenUsed="0"/>
-    <w:lsdException w:name="Medium Grid 3 Accent 6" w:semiHidden="0" w:uiPriority="69" w:unhideWhenUsed="0"/>
-    <w:lsdException w:name="Dark List Accent 6" w:semiHidden="0" w:uiPriority="70" w:unhideWhenUsed="0"/>
-    <w:lsdException w:name="Colorful Shading Accent 6" w:semiHidden="0" w:uiPriority="71" w:unhideWhenUsed="0"/>
-    <w:lsdException w:name="Colorful List Accent 6" w:semiHidden="0" w:uiPriority="72" w:unhideWhenUsed="0"/>
-    <w:lsdException w:name="Colorful Grid Accent 6" w:semiHidden="0" w:uiPriority="73" w:unhideWhenUsed="0"/>
-    <w:lsdException w:name="Subtle Emphasis" w:semiHidden="0" w:uiPriority="19" w:unhideWhenUsed="0" w:qFormat="1"/>
-    <w:lsdException w:name="Intense Emphasis" w:semiHidden="0" w:uiPriority="21" w:unhideWhenUsed="0" w:qFormat="1"/>
-    <w:lsdException w:name="Subtle Reference" w:semiHidden="0" w:uiPriority="31" w:unhideWhenUsed="0" w:qFormat="1"/>
-    <w:lsdException w:name="Intense Reference" w:semiHidden="0" w:uiPriority="32" w:unhideWhenUsed="0" w:qFormat="1"/>
-    <w:lsdException w:name="Book Title" w:semiHidden="0" w:uiPriority="33" w:unhideWhenUsed="0" w:qFormat="1"/>
-    <w:lsdException w:name="Bibliography" w:uiPriority="37"/>
-    <w:lsdException w:name="TOC Heading" w:uiPriority="39" w:qFormat="1"/>
+  <w:latentStyles w:defLockedState="0" w:defUIPriority="99" w:defSemiHidden="0" w:defUnhideWhenUsed="0" w:defQFormat="0" w:count="376">
+    <w:lsdException w:name="Normal" w:uiPriority="0" w:qFormat="1"/>
+    <w:lsdException w:name="heading 1" w:uiPriority="9" w:qFormat="1"/>
+    <w:lsdException w:name="heading 2" w:semiHidden="1" w:uiPriority="9" w:unhideWhenUsed="1" w:qFormat="1"/>
+    <w:lsdException w:name="heading 3" w:semiHidden="1" w:uiPriority="9" w:unhideWhenUsed="1" w:qFormat="1"/>
+    <w:lsdException w:name="heading 4" w:semiHidden="1" w:uiPriority="9" w:unhideWhenUsed="1" w:qFormat="1"/>
+    <w:lsdException w:name="heading 5" w:semiHidden="1" w:uiPriority="9" w:unhideWhenUsed="1" w:qFormat="1"/>
+    <w:lsdException w:name="heading 6" w:semiHidden="1" w:uiPriority="9" w:unhideWhenUsed="1" w:qFormat="1"/>
+    <w:lsdException w:name="heading 7" w:semiHidden="1" w:uiPriority="9" w:unhideWhenUsed="1" w:qFormat="1"/>
+    <w:lsdException w:name="heading 8" w:semiHidden="1" w:uiPriority="9" w:unhideWhenUsed="1" w:qFormat="1"/>
+    <w:lsdException w:name="heading 9" w:semiHidden="1" w:uiPriority="9" w:unhideWhenUsed="1" w:qFormat="1"/>
+    <w:lsdException w:name="index 1" w:semiHidden="1" w:unhideWhenUsed="1"/>
+    <w:lsdException w:name="index 2" w:semiHidden="1" w:unhideWhenUsed="1"/>
+    <w:lsdException w:name="index 3" w:semiHidden="1" w:unhideWhenUsed="1"/>
+    <w:lsdException w:name="index 4" w:semiHidden="1" w:unhideWhenUsed="1"/>
+    <w:lsdException w:name="index 5" w:semiHidden="1" w:unhideWhenUsed="1"/>
+    <w:lsdException w:name="index 6" w:semiHidden="1" w:unhideWhenUsed="1"/>
+    <w:lsdException w:name="index 7" w:semiHidden="1" w:unhideWhenUsed="1"/>
+    <w:lsdException w:name="index 8" w:semiHidden="1" w:unhideWhenUsed="1"/>
+    <w:lsdException w:name="index 9" w:semiHidden="1" w:unhideWhenUsed="1"/>
+    <w:lsdException w:name="toc 1" w:semiHidden="1" w:uiPriority="39" w:unhideWhenUsed="1"/>
+    <w:lsdException w:name="toc 2" w:semiHidden="1" w:uiPriority="39" w:unhideWhenUsed="1"/>
+    <w:lsdException w:name="toc 3" w:semiHidden="1" w:uiPriority="39" w:unhideWhenUsed="1"/>
+    <w:lsdException w:name="toc 4" w:semiHidden="1" w:uiPriority="39" w:unhideWhenUsed="1"/>
+    <w:lsdException w:name="toc 5" w:semiHidden="1" w:uiPriority="39" w:unhideWhenUsed="1"/>
+    <w:lsdException w:name="toc 6" w:semiHidden="1" w:uiPriority="39" w:unhideWhenUsed="1"/>
+    <w:lsdException w:name="toc 7" w:semiHidden="1" w:uiPriority="39" w:unhideWhenUsed="1"/>
+    <w:lsdException w:name="toc 8" w:semiHidden="1" w:uiPriority="39" w:unhideWhenUsed="1"/>
+    <w:lsdException w:name="toc 9" w:semiHidden="1" w:uiPriority="39" w:unhideWhenUsed="1"/>
+    <w:lsdException w:name="Normal Indent" w:semiHidden="1" w:unhideWhenUsed="1"/>
+    <w:lsdException w:name="footnote text" w:semiHidden="1" w:unhideWhenUsed="1"/>
+    <w:lsdException w:name="annotation text" w:semiHidden="1" w:unhideWhenUsed="1"/>
+    <w:lsdException w:name="header" w:semiHidden="1" w:unhideWhenUsed="1"/>
+    <w:lsdException w:name="footer" w:semiHidden="1" w:unhideWhenUsed="1"/>
+    <w:lsdException w:name="index heading" w:semiHidden="1" w:unhideWhenUsed="1"/>
+    <w:lsdException w:name="caption" w:semiHidden="1" w:uiPriority="35" w:unhideWhenUsed="1" w:qFormat="1"/>
+    <w:lsdException w:name="table of figures" w:semiHidden="1" w:unhideWhenUsed="1"/>
+    <w:lsdException w:name="envelope address" w:semiHidden="1" w:unhideWhenUsed="1"/>
+    <w:lsdException w:name="envelope return" w:semiHidden="1" w:unhideWhenUsed="1"/>
+    <w:lsdException w:name="footnote reference" w:semiHidden="1" w:unhideWhenUsed="1"/>
+    <w:lsdException w:name="annotation reference" w:semiHidden="1" w:unhideWhenUsed="1"/>
+    <w:lsdException w:name="line number" w:semiHidden="1" w:unhideWhenUsed="1"/>
+    <w:lsdException w:name="page number" w:semiHidden="1" w:unhideWhenUsed="1"/>
+    <w:lsdException w:name="endnote reference" w:semiHidden="1" w:unhideWhenUsed="1"/>
+    <w:lsdException w:name="endnote text" w:semiHidden="1" w:unhideWhenUsed="1"/>
+    <w:lsdException w:name="table of authorities" w:semiHidden="1" w:unhideWhenUsed="1"/>
+    <w:lsdException w:name="macro" w:semiHidden="1" w:unhideWhenUsed="1"/>
+    <w:lsdException w:name="toa heading" w:semiHidden="1" w:unhideWhenUsed="1"/>
+    <w:lsdException w:name="List" w:semiHidden="1" w:unhideWhenUsed="1"/>
+    <w:lsdException w:name="List Bullet" w:semiHidden="1" w:unhideWhenUsed="1"/>
+    <w:lsdException w:name="List Number" w:semiHidden="1" w:unhideWhenUsed="1"/>
+    <w:lsdException w:name="List 2" w:semiHidden="1" w:unhideWhenUsed="1"/>
+    <w:lsdException w:name="List 3" w:semiHidden="1" w:unhideWhenUsed="1"/>
+    <w:lsdException w:name="List 4" w:semiHidden="1" w:unhideWhenUsed="1"/>
+    <w:lsdException w:name="List 5" w:semiHidden="1" w:unhideWhenUsed="1"/>
+    <w:lsdException w:name="List Bullet 2" w:semiHidden="1" w:unhideWhenUsed="1"/>
+    <w:lsdException w:name="List Bullet 3" w:semiHidden="1" w:unhideWhenUsed="1"/>
+    <w:lsdException w:name="List Bullet 4" w:semiHidden="1" w:unhideWhenUsed="1"/>
+    <w:lsdException w:name="List Bullet 5" w:semiHidden="1" w:unhideWhenUsed="1"/>
+    <w:lsdException w:name="List Number 2" w:semiHidden="1" w:unhideWhenUsed="1"/>
+    <w:lsdException w:name="List Number 3" w:semiHidden="1" w:unhideWhenUsed="1"/>
+    <w:lsdException w:name="List Number 4" w:semiHidden="1" w:unhideWhenUsed="1"/>
+    <w:lsdException w:name="List Number 5" w:semiHidden="1" w:unhideWhenUsed="1"/>
+    <w:lsdException w:name="Title" w:uiPriority="10" w:qFormat="1"/>
+    <w:lsdException w:name="Closing" w:semiHidden="1" w:unhideWhenUsed="1"/>
+    <w:lsdException w:name="Signature" w:semiHidden="1" w:unhideWhenUsed="1"/>
+    <w:lsdException w:name="Default Paragraph Font" w:semiHidden="1" w:uiPriority="1" w:unhideWhenUsed="1"/>
+    <w:lsdException w:name="Body Text" w:semiHidden="1" w:unhideWhenUsed="1"/>
+    <w:lsdException w:name="Body Text Indent" w:semiHidden="1" w:unhideWhenUsed="1"/>
+    <w:lsdException w:name="List Continue" w:semiHidden="1" w:unhideWhenUsed="1"/>
+    <w:lsdException w:name="List Continue 2" w:semiHidden="1" w:unhideWhenUsed="1"/>
+    <w:lsdException w:name="List Continue 3" w:semiHidden="1" w:unhideWhenUsed="1"/>
+    <w:lsdException w:name="List Continue 4" w:semiHidden="1" w:unhideWhenUsed="1"/>
+    <w:lsdException w:name="List Continue 5" w:semiHidden="1" w:unhideWhenUsed="1"/>
+    <w:lsdException w:name="Message Header" w:semiHidden="1" w:unhideWhenUsed="1"/>
+    <w:lsdException w:name="Subtitle" w:uiPriority="11" w:qFormat="1"/>
+    <w:lsdException w:name="Salutation" w:semiHidden="1" w:unhideWhenUsed="1"/>
+    <w:lsdException w:name="Date" w:semiHidden="1" w:unhideWhenUsed="1"/>
+    <w:lsdException w:name="Body Text First Indent" w:semiHidden="1" w:unhideWhenUsed="1"/>
+    <w:lsdException w:name="Body Text First Indent 2" w:semiHidden="1" w:unhideWhenUsed="1"/>
+    <w:lsdException w:name="Note Heading" w:semiHidden="1" w:unhideWhenUsed="1"/>
+    <w:lsdException w:name="Body Text 2" w:semiHidden="1" w:unhideWhenUsed="1"/>
+    <w:lsdException w:name="Body Text 3" w:semiHidden="1" w:unhideWhenUsed="1"/>
+    <w:lsdException w:name="Body Text Indent 2" w:semiHidden="1" w:unhideWhenUsed="1"/>
+    <w:lsdException w:name="Body Text Indent 3" w:semiHidden="1" w:unhideWhenUsed="1"/>
+    <w:lsdException w:name="Block Text" w:semiHidden="1" w:unhideWhenUsed="1"/>
+    <w:lsdException w:name="Hyperlink" w:semiHidden="1" w:uiPriority="0" w:unhideWhenUsed="1"/>
+    <w:lsdException w:name="FollowedHyperlink" w:semiHidden="1" w:unhideWhenUsed="1"/>
+    <w:lsdException w:name="Strong" w:uiPriority="22" w:qFormat="1"/>
+    <w:lsdException w:name="Emphasis" w:uiPriority="20" w:qFormat="1"/>
+    <w:lsdException w:name="Document Map" w:semiHidden="1" w:unhideWhenUsed="1"/>
+    <w:lsdException w:name="Plain Text" w:semiHidden="1" w:unhideWhenUsed="1"/>
+    <w:lsdException w:name="E-mail Signature" w:semiHidden="1" w:unhideWhenUsed="1"/>
+    <w:lsdException w:name="HTML Top of Form" w:semiHidden="1" w:unhideWhenUsed="1"/>
+    <w:lsdException w:name="HTML Bottom of Form" w:semiHidden="1" w:unhideWhenUsed="1"/>
+    <w:lsdException w:name="Normal (Web)" w:semiHidden="1" w:unhideWhenUsed="1"/>
+    <w:lsdException w:name="HTML Acronym" w:semiHidden="1" w:unhideWhenUsed="1"/>
+    <w:lsdException w:name="HTML Address" w:semiHidden="1" w:unhideWhenUsed="1"/>
+    <w:lsdException w:name="HTML Cite" w:semiHidden="1" w:unhideWhenUsed="1"/>
+    <w:lsdException w:name="HTML Code" w:semiHidden="1" w:unhideWhenUsed="1"/>
+    <w:lsdException w:name="HTML Definition" w:semiHidden="1" w:unhideWhenUsed="1"/>
+    <w:lsdException w:name="HTML Keyboard" w:semiHidden="1" w:unhideWhenUsed="1"/>
+    <w:lsdException w:name="HTML Preformatted" w:semiHidden="1" w:unhideWhenUsed="1"/>
+    <w:lsdException w:name="HTML Sample" w:semiHidden="1" w:unhideWhenUsed="1"/>
+    <w:lsdException w:name="HTML Typewriter" w:semiHidden="1" w:unhideWhenUsed="1"/>
+    <w:lsdException w:name="HTML Variable" w:semiHidden="1" w:unhideWhenUsed="1"/>
+    <w:lsdException w:name="Normal Table" w:semiHidden="1" w:unhideWhenUsed="1"/>
+    <w:lsdException w:name="annotation subject" w:semiHidden="1" w:unhideWhenUsed="1"/>
+    <w:lsdException w:name="No List" w:semiHidden="1" w:unhideWhenUsed="1"/>
+    <w:lsdException w:name="Outline List 1" w:semiHidden="1" w:unhideWhenUsed="1"/>
+    <w:lsdException w:name="Outline List 2" w:semiHidden="1" w:unhideWhenUsed="1"/>
+    <w:lsdException w:name="Outline List 3" w:semiHidden="1" w:unhideWhenUsed="1"/>
+    <w:lsdException w:name="Table Simple 1" w:semiHidden="1" w:unhideWhenUsed="1"/>
+    <w:lsdException w:name="Table Simple 2" w:semiHidden="1" w:unhideWhenUsed="1"/>
+    <w:lsdException w:name="Table Simple 3" w:semiHidden="1" w:unhideWhenUsed="1"/>
+    <w:lsdException w:name="Table Classic 1" w:semiHidden="1" w:unhideWhenUsed="1"/>
+    <w:lsdException w:name="Table Classic 2" w:semiHidden="1" w:unhideWhenUsed="1"/>
+    <w:lsdException w:name="Table Classic 3" w:semiHidden="1" w:unhideWhenUsed="1"/>
+    <w:lsdException w:name="Table Classic 4" w:semiHidden="1" w:unhideWhenUsed="1"/>
+    <w:lsdException w:name="Table Colorful 1" w:semiHidden="1" w:unhideWhenUsed="1"/>
+    <w:lsdException w:name="Table Colorful 2" w:semiHidden="1" w:unhideWhenUsed="1"/>
+    <w:lsdException w:name="Table Colorful 3" w:semiHidden="1" w:unhideWhenUsed="1"/>
+    <w:lsdException w:name="Table Columns 1" w:semiHidden="1" w:unhideWhenUsed="1"/>
+    <w:lsdException w:name="Table Columns 2" w:semiHidden="1" w:unhideWhenUsed="1"/>
+    <w:lsdException w:name="Table Columns 3" w:semiHidden="1" w:unhideWhenUsed="1"/>
+    <w:lsdException w:name="Table Columns 4" w:semiHidden="1" w:unhideWhenUsed="1"/>
+    <w:lsdException w:name="Table Columns 5" w:semiHidden="1" w:unhideWhenUsed="1"/>
+    <w:lsdException w:name="Table Grid 1" w:semiHidden="1" w:unhideWhenUsed="1"/>
+    <w:lsdException w:name="Table Grid 2" w:semiHidden="1" w:unhideWhenUsed="1"/>
+    <w:lsdException w:name="Table Grid 3" w:semiHidden="1" w:unhideWhenUsed="1"/>
+    <w:lsdException w:name="Table Grid 4" w:semiHidden="1" w:unhideWhenUsed="1"/>
+    <w:lsdException w:name="Table Grid 5" w:semiHidden="1" w:unhideWhenUsed="1"/>
+    <w:lsdException w:name="Table Grid 6" w:semiHidden="1" w:unhideWhenUsed="1"/>
+    <w:lsdException w:name="Table Grid 7" w:semiHidden="1" w:unhideWhenUsed="1"/>
+    <w:lsdException w:name="Table Grid 8" w:semiHidden="1" w:unhideWhenUsed="1"/>
+    <w:lsdException w:name="Table List 1" w:semiHidden="1" w:unhideWhenUsed="1"/>
+    <w:lsdException w:name="Table List 2" w:semiHidden="1" w:unhideWhenUsed="1"/>
+    <w:lsdException w:name="Table List 3" w:semiHidden="1" w:unhideWhenUsed="1"/>
+    <w:lsdException w:name="Table List 4" w:semiHidden="1" w:unhideWhenUsed="1"/>
+    <w:lsdException w:name="Table List 5" w:semiHidden="1" w:unhideWhenUsed="1"/>
+    <w:lsdException w:name="Table List 6" w:semiHidden="1" w:unhideWhenUsed="1"/>
+    <w:lsdException w:name="Table List 7" w:semiHidden="1" w:unhideWhenUsed="1"/>
+    <w:lsdException w:name="Table List 8" w:semiHidden="1" w:unhideWhenUsed="1"/>
+    <w:lsdException w:name="Table 3D effects 1" w:semiHidden="1" w:unhideWhenUsed="1"/>
+    <w:lsdException w:name="Table 3D effects 2" w:semiHidden="1" w:unhideWhenUsed="1"/>
+    <w:lsdException w:name="Table 3D effects 3" w:semiHidden="1" w:unhideWhenUsed="1"/>
+    <w:lsdException w:name="Table Contemporary" w:semiHidden="1" w:unhideWhenUsed="1"/>
+    <w:lsdException w:name="Table Elegant" w:semiHidden="1" w:unhideWhenUsed="1"/>
+    <w:lsdException w:name="Table Professional" w:semiHidden="1" w:unhideWhenUsed="1"/>
+    <w:lsdException w:name="Table Subtle 1" w:semiHidden="1" w:unhideWhenUsed="1"/>
+    <w:lsdException w:name="Table Subtle 2" w:semiHidden="1" w:unhideWhenUsed="1"/>
+    <w:lsdException w:name="Table Web 1" w:semiHidden="1" w:unhideWhenUsed="1"/>
+    <w:lsdException w:name="Table Web 2" w:semiHidden="1" w:unhideWhenUsed="1"/>
+    <w:lsdException w:name="Table Web 3" w:semiHidden="1" w:unhideWhenUsed="1"/>
+    <w:lsdException w:name="Balloon Text" w:semiHidden="1" w:unhideWhenUsed="1"/>
+    <w:lsdException w:name="Table Grid" w:semiHidden="1" w:uiPriority="59" w:unhideWhenUsed="1"/>
+    <w:lsdException w:name="Table Theme" w:semiHidden="1" w:unhideWhenUsed="1"/>
+    <w:lsdException w:name="Placeholder Text" w:semiHidden="1"/>
+    <w:lsdException w:name="No Spacing" w:uiPriority="1" w:qFormat="1"/>
+    <w:lsdException w:name="Light Shading" w:uiPriority="60"/>
+    <w:lsdException w:name="Light List" w:uiPriority="61"/>
+    <w:lsdException w:name="Light Grid" w:uiPriority="62"/>
+    <w:lsdException w:name="Medium Shading 1" w:uiPriority="63"/>
+    <w:lsdException w:name="Medium Shading 2" w:uiPriority="64"/>
+    <w:lsdException w:name="Medium List 1" w:uiPriority="65"/>
+    <w:lsdException w:name="Medium List 2" w:uiPriority="66"/>
+    <w:lsdException w:name="Medium Grid 1" w:uiPriority="67"/>
+    <w:lsdException w:name="Medium Grid 2" w:uiPriority="68"/>
+    <w:lsdException w:name="Medium Grid 3" w:uiPriority="69"/>
+    <w:lsdException w:name="Dark List" w:uiPriority="70"/>
+    <w:lsdException w:name="Colorful Shading" w:uiPriority="71"/>
+    <w:lsdException w:name="Colorful List" w:uiPriority="72"/>
+    <w:lsdException w:name="Colorful Grid" w:uiPriority="73"/>
+    <w:lsdException w:name="Light Shading Accent 1" w:uiPriority="60"/>
+    <w:lsdException w:name="Light List Accent 1" w:uiPriority="61"/>
+    <w:lsdException w:name="Light Grid Accent 1" w:uiPriority="62"/>
+    <w:lsdException w:name="Medium Shading 1 Accent 1" w:uiPriority="63"/>
+    <w:lsdException w:name="Medium Shading 2 Accent 1" w:uiPriority="64"/>
+    <w:lsdException w:name="Medium List 1 Accent 1" w:uiPriority="65"/>
+    <w:lsdException w:name="Revision" w:semiHidden="1"/>
+    <w:lsdException w:name="List Paragraph" w:uiPriority="34" w:qFormat="1"/>
+    <w:lsdException w:name="Quote" w:uiPriority="29" w:qFormat="1"/>
+    <w:lsdException w:name="Intense Quote" w:uiPriority="30" w:qFormat="1"/>
+    <w:lsdException w:name="Medium List 2 Accent 1" w:uiPriority="66"/>
+    <w:lsdException w:name="Medium Grid 1 Accent 1" w:uiPriority="67"/>
+    <w:lsdException w:name="Medium Grid 2 Accent 1" w:uiPriority="68"/>
+    <w:lsdException w:name="Medium Grid 3 Accent 1" w:uiPriority="69"/>
+    <w:lsdException w:name="Dark List Accent 1" w:uiPriority="70"/>
+    <w:lsdException w:name="Colorful Shading Accent 1" w:uiPriority="71"/>
+    <w:lsdException w:name="Colorful List Accent 1" w:uiPriority="72"/>
+    <w:lsdException w:name="Colorful Grid Accent 1" w:uiPriority="73"/>
+    <w:lsdException w:name="Light Shading Accent 2" w:uiPriority="60"/>
+    <w:lsdException w:name="Light List Accent 2" w:uiPriority="61"/>
+    <w:lsdException w:name="Light Grid Accent 2" w:uiPriority="62"/>
+    <w:lsdException w:name="Medium Shading 1 Accent 2" w:uiPriority="63"/>
+    <w:lsdException w:name="Medium Shading 2 Accent 2" w:uiPriority="64"/>
+    <w:lsdException w:name="Medium List 1 Accent 2" w:uiPriority="65"/>
+    <w:lsdException w:name="Medium List 2 Accent 2" w:uiPriority="66"/>
+    <w:lsdException w:name="Medium Grid 1 Accent 2" w:uiPriority="67"/>
+    <w:lsdException w:name="Medium Grid 2 Accent 2" w:uiPriority="68"/>
+    <w:lsdException w:name="Medium Grid 3 Accent 2" w:uiPriority="69"/>
+    <w:lsdException w:name="Dark List Accent 2" w:uiPriority="70"/>
+    <w:lsdException w:name="Colorful Shading Accent 2" w:uiPriority="71"/>
+    <w:lsdException w:name="Colorful List Accent 2" w:uiPriority="72"/>
+    <w:lsdException w:name="Colorful Grid Accent 2" w:uiPriority="73"/>
+    <w:lsdException w:name="Light Shading Accent 3" w:uiPriority="60"/>
+    <w:lsdException w:name="Light List Accent 3" w:uiPriority="61"/>
+    <w:lsdException w:name="Light Grid Accent 3" w:uiPriority="62"/>
+    <w:lsdException w:name="Medium Shading 1 Accent 3" w:uiPriority="63"/>
+    <w:lsdException w:name="Medium Shading 2 Accent 3" w:uiPriority="64"/>
+    <w:lsdException w:name="Medium List 1 Accent 3" w:uiPriority="65"/>
+    <w:lsdException w:name="Medium List 2 Accent 3" w:uiPriority="66"/>
+    <w:lsdException w:name="Medium Grid 1 Accent 3" w:uiPriority="67"/>
+    <w:lsdException w:name="Medium Grid 2 Accent 3" w:uiPriority="68"/>
+    <w:lsdException w:name="Medium Grid 3 Accent 3" w:uiPriority="69"/>
+    <w:lsdException w:name="Dark List Accent 3" w:uiPriority="70"/>
+    <w:lsdException w:name="Colorful Shading Accent 3" w:uiPriority="71"/>
+    <w:lsdException w:name="Colorful List Accent 3" w:uiPriority="72"/>
+    <w:lsdException w:name="Colorful Grid Accent 3" w:uiPriority="73"/>
+    <w:lsdException w:name="Light Shading Accent 4" w:uiPriority="60"/>
+    <w:lsdException w:name="Light List Accent 4" w:uiPriority="61"/>
+    <w:lsdException w:name="Light Grid Accent 4" w:uiPriority="62"/>
+    <w:lsdException w:name="Medium Shading 1 Accent 4" w:uiPriority="63"/>
+    <w:lsdException w:name="Medium Shading 2 Accent 4" w:uiPriority="64"/>
+    <w:lsdException w:name="Medium List 1 Accent 4" w:uiPriority="65"/>
+    <w:lsdException w:name="Medium List 2 Accent 4" w:uiPriority="66"/>
+    <w:lsdException w:name="Medium Grid 1 Accent 4" w:uiPriority="67"/>
+    <w:lsdException w:name="Medium Grid 2 Accent 4" w:uiPriority="68"/>
+    <w:lsdException w:name="Medium Grid 3 Accent 4" w:uiPriority="69"/>
+    <w:lsdException w:name="Dark List Accent 4" w:uiPriority="70"/>
+    <w:lsdException w:name="Colorful Shading Accent 4" w:uiPriority="71"/>
+    <w:lsdException w:name="Colorful List Accent 4" w:uiPriority="72"/>
+    <w:lsdException w:name="Colorful Grid Accent 4" w:uiPriority="73"/>
+    <w:lsdException w:name="Light Shading Accent 5" w:uiPriority="60"/>
+    <w:lsdException w:name="Light List Accent 5" w:uiPriority="61"/>
+    <w:lsdException w:name="Light Grid Accent 5" w:uiPriority="62"/>
+    <w:lsdException w:name="Medium Shading 1 Accent 5" w:uiPriority="63"/>
+    <w:lsdException w:name="Medium Shading 2 Accent 5" w:uiPriority="64"/>
+    <w:lsdException w:name="Medium List 1 Accent 5" w:uiPriority="65"/>
+    <w:lsdException w:name="Medium List 2 Accent 5" w:uiPriority="66"/>
+    <w:lsdException w:name="Medium Grid 1 Accent 5" w:uiPriority="67"/>
+    <w:lsdException w:name="Medium Grid 2 Accent 5" w:uiPriority="68"/>
+    <w:lsdException w:name="Medium Grid 3 Accent 5" w:uiPriority="69"/>
+    <w:lsdException w:name="Dark List Accent 5" w:uiPriority="70"/>
+    <w:lsdException w:name="Colorful Shading Accent 5" w:uiPriority="71"/>
+    <w:lsdException w:name="Colorful List Accent 5" w:uiPriority="72"/>
+    <w:lsdException w:name="Colorful Grid Accent 5" w:uiPriority="73"/>
+    <w:lsdException w:name="Light Shading Accent 6" w:uiPriority="60"/>
+    <w:lsdException w:name="Light List Accent 6" w:uiPriority="61"/>
+    <w:lsdException w:name="Light Grid Accent 6" w:uiPriority="62"/>
+    <w:lsdException w:name="Medium Shading 1 Accent 6" w:uiPriority="63"/>
+    <w:lsdException w:name="Medium Shading 2 Accent 6" w:uiPriority="64"/>
+    <w:lsdException w:name="Medium List 1 Accent 6" w:uiPriority="65"/>
+    <w:lsdException w:name="Medium List 2 Accent 6" w:uiPriority="66"/>
+    <w:lsdException w:name="Medium Grid 1 Accent 6" w:uiPriority="67"/>
+    <w:lsdException w:name="Medium Grid 2 Accent 6" w:uiPriority="68"/>
+    <w:lsdException w:name="Medium Grid 3 Accent 6" w:uiPriority="69"/>
+    <w:lsdException w:name="Dark List Accent 6" w:uiPriority="70"/>
+    <w:lsdException w:name="Colorful Shading Accent 6" w:uiPriority="71"/>
+    <w:lsdException w:name="Colorful List Accent 6" w:uiPriority="72"/>
+    <w:lsdException w:name="Colorful Grid Accent 6" w:uiPriority="73"/>
+    <w:lsdException w:name="Subtle Emphasis" w:uiPriority="19" w:qFormat="1"/>
+    <w:lsdException w:name="Intense Emphasis" w:uiPriority="21" w:qFormat="1"/>
+    <w:lsdException w:name="Subtle Reference" w:uiPriority="31" w:qFormat="1"/>
+    <w:lsdException w:name="Intense Reference" w:uiPriority="32" w:qFormat="1"/>
+    <w:lsdException w:name="Book Title" w:uiPriority="33" w:qFormat="1"/>
+    <w:lsdException w:name="Bibliography" w:semiHidden="1" w:uiPriority="37" w:unhideWhenUsed="1"/>
+    <w:lsdException w:name="TOC Heading" w:semiHidden="1" w:uiPriority="39" w:unhideWhenUsed="1" w:qFormat="1"/>
+    <w:lsdException w:name="Plain Table 1" w:uiPriority="41"/>
+    <w:lsdException w:name="Plain Table 2" w:uiPriority="42"/>
+    <w:lsdException w:name="Plain Table 3" w:uiPriority="43"/>
+    <w:lsdException w:name="Plain Table 4" w:uiPriority="44"/>
+    <w:lsdException w:name="Plain Table 5" w:uiPriority="45"/>
+    <w:lsdException w:name="Grid Table Light" w:uiPriority="40"/>
+    <w:lsdException w:name="Grid Table 1 Light" w:uiPriority="46"/>
+    <w:lsdException w:name="Grid Table 2" w:uiPriority="47"/>
+    <w:lsdException w:name="Grid Table 3" w:uiPriority="48"/>
+    <w:lsdException w:name="Grid Table 4" w:uiPriority="49"/>
+    <w:lsdException w:name="Grid Table 5 Dark" w:uiPriority="50"/>
+    <w:lsdException w:name="Grid Table 6 Colorful" w:uiPriority="51"/>
+    <w:lsdException w:name="Grid Table 7 Colorful" w:uiPriority="52"/>
+    <w:lsdException w:name="Grid Table 1 Light Accent 1" w:uiPriority="46"/>
+    <w:lsdException w:name="Grid Table 2 Accent 1" w:uiPriority="47"/>
+    <w:lsdException w:name="Grid Table 3 Accent 1" w:uiPriority="48"/>
+    <w:lsdException w:name="Grid Table 4 Accent 1" w:uiPriority="49"/>
+    <w:lsdException w:name="Grid Table 5 Dark Accent 1" w:uiPriority="50"/>
+    <w:lsdException w:name="Grid Table 6 Colorful Accent 1" w:uiPriority="51"/>
+    <w:lsdException w:name="Grid Table 7 Colorful Accent 1" w:uiPriority="52"/>
+    <w:lsdException w:name="Grid Table 1 Light Accent 2" w:uiPriority="46"/>
+    <w:lsdException w:name="Grid Table 2 Accent 2" w:uiPriority="47"/>
+    <w:lsdException w:name="Grid Table 3 Accent 2" w:uiPriority="48"/>
+    <w:lsdException w:name="Grid Table 4 Accent 2" w:uiPriority="49"/>
+    <w:lsdException w:name="Grid Table 5 Dark Accent 2" w:uiPriority="50"/>
+    <w:lsdException w:name="Grid Table 6 Colorful Accent 2" w:uiPriority="51"/>
+    <w:lsdException w:name="Grid Table 7 Colorful Accent 2" w:uiPriority="52"/>
+    <w:lsdException w:name="Grid Table 1 Light Accent 3" w:uiPriority="46"/>
+    <w:lsdException w:name="Grid Table 2 Accent 3" w:uiPriority="47"/>
+    <w:lsdException w:name="Grid Table 3 Accent 3" w:uiPriority="48"/>
+    <w:lsdException w:name="Grid Table 4 Accent 3" w:uiPriority="49"/>
+    <w:lsdException w:name="Grid Table 5 Dark Accent 3" w:uiPriority="50"/>
+    <w:lsdException w:name="Grid Table 6 Colorful Accent 3" w:uiPriority="51"/>
+    <w:lsdException w:name="Grid Table 7 Colorful Accent 3" w:uiPriority="52"/>
+    <w:lsdException w:name="Grid Table 1 Light Accent 4" w:uiPriority="46"/>
+    <w:lsdException w:name="Grid Table 2 Accent 4" w:uiPriority="47"/>
+    <w:lsdException w:name="Grid Table 3 Accent 4" w:uiPriority="48"/>
+    <w:lsdException w:name="Grid Table 4 Accent 4" w:uiPriority="49"/>
+    <w:lsdException w:name="Grid Table 5 Dark Accent 4" w:uiPriority="50"/>
+    <w:lsdException w:name="Grid Table 6 Colorful Accent 4" w:uiPriority="51"/>
+    <w:lsdException w:name="Grid Table 7 Colorful Accent 4" w:uiPriority="52"/>
+    <w:lsdException w:name="Grid Table 1 Light Accent 5" w:uiPriority="46"/>
+    <w:lsdException w:name="Grid Table 2 Accent 5" w:uiPriority="47"/>
+    <w:lsdException w:name="Grid Table 3 Accent 5" w:uiPriority="48"/>
+    <w:lsdException w:name="Grid Table 4 Accent 5" w:uiPriority="49"/>
+    <w:lsdException w:name="Grid Table 5 Dark Accent 5" w:uiPriority="50"/>
+    <w:lsdException w:name="Grid Table 6 Colorful Accent 5" w:uiPriority="51"/>
+    <w:lsdException w:name="Grid Table 7 Colorful Accent 5" w:uiPriority="52"/>
+    <w:lsdException w:name="Grid Table 1 Light Accent 6" w:uiPriority="46"/>
+    <w:lsdException w:name="Grid Table 2 Accent 6" w:uiPriority="47"/>
+    <w:lsdException w:name="Grid Table 3 Accent 6" w:uiPriority="48"/>
+    <w:lsdException w:name="Grid Table 4 Accent 6" w:uiPriority="49"/>
+    <w:lsdException w:name="Grid Table 5 Dark Accent 6" w:uiPriority="50"/>
+    <w:lsdException w:name="Grid Table 6 Colorful Accent 6" w:uiPriority="51"/>
+    <w:lsdException w:name="Grid Table 7 Colorful Accent 6" w:uiPriority="52"/>
+    <w:lsdException w:name="List Table 1 Light" w:uiPriority="46"/>
+    <w:lsdException w:name="List Table 2" w:uiPriority="47"/>
+    <w:lsdException w:name="List Table 3" w:uiPriority="48"/>
+    <w:lsdException w:name="List Table 4" w:uiPriority="49"/>
+    <w:lsdException w:name="List Table 5 Dark" w:uiPriority="50"/>
+    <w:lsdException w:name="List Table 6 Colorful" w:uiPriority="51"/>
+    <w:lsdException w:name="List Table 7 Colorful" w:uiPriority="52"/>
+    <w:lsdException w:name="List Table 1 Light Accent 1" w:uiPriority="46"/>
+    <w:lsdException w:name="List Table 2 Accent 1" w:uiPriority="47"/>
+    <w:lsdException w:name="List Table 3 Accent 1" w:uiPriority="48"/>
+    <w:lsdException w:name="List Table 4 Accent 1" w:uiPriority="49"/>
+    <w:lsdException w:name="List Table 5 Dark Accent 1" w:uiPriority="50"/>
+    <w:lsdException w:name="List Table 6 Colorful Accent 1" w:uiPriority="51"/>
+    <w:lsdException w:name="List Table 7 Colorful Accent 1" w:uiPriority="52"/>
+    <w:lsdException w:name="List Table 1 Light Accent 2" w:uiPriority="46"/>
+    <w:lsdException w:name="List Table 2 Accent 2" w:uiPriority="47"/>
+    <w:lsdException w:name="List Table 3 Accent 2" w:uiPriority="48"/>
+    <w:lsdException w:name="List Table 4 Accent 2" w:uiPriority="49"/>
+    <w:lsdException w:name="List Table 5 Dark Accent 2" w:uiPriority="50"/>
+    <w:lsdException w:name="List Table 6 Colorful Accent 2" w:uiPriority="51"/>
+    <w:lsdException w:name="List Table 7 Colorful Accent 2" w:uiPriority="52"/>
+    <w:lsdException w:name="List Table 1 Light Accent 3" w:uiPriority="46"/>
+    <w:lsdException w:name="List Table 2 Accent 3" w:uiPriority="47"/>
+    <w:lsdException w:name="List Table 3 Accent 3" w:uiPriority="48"/>
+    <w:lsdException w:name="List Table 4 Accent 3" w:uiPriority="49"/>
+    <w:lsdException w:name="List Table 5 Dark Accent 3" w:uiPriority="50"/>
+    <w:lsdException w:name="List Table 6 Colorful Accent 3" w:uiPriority="51"/>
+    <w:lsdException w:name="List Table 7 Colorful Accent 3" w:uiPriority="52"/>
+    <w:lsdException w:name="List Table 1 Light Accent 4" w:uiPriority="46"/>
+    <w:lsdException w:name="List Table 2 Accent 4" w:uiPriority="47"/>
+    <w:lsdException w:name="List Table 3 Accent 4" w:uiPriority="48"/>
+    <w:lsdException w:name="List Table 4 Accent 4" w:uiPriority="49"/>
+    <w:lsdException w:name="List Table 5 Dark Accent 4" w:uiPriority="50"/>
+    <w:lsdException w:name="List Table 6 Colorful Accent 4" w:uiPriority="51"/>
+    <w:lsdException w:name="List Table 7 Colorful Accent 4" w:uiPriority="52"/>
+    <w:lsdException w:name="List Table 1 Light Accent 5" w:uiPriority="46"/>
+    <w:lsdException w:name="List Table 2 Accent 5" w:uiPriority="47"/>
+    <w:lsdException w:name="List Table 3 Accent 5" w:uiPriority="48"/>
+    <w:lsdException w:name="List Table 4 Accent 5" w:uiPriority="49"/>
+    <w:lsdException w:name="List Table 5 Dark Accent 5" w:uiPriority="50"/>
+    <w:lsdException w:name="List Table 6 Colorful Accent 5" w:uiPriority="51"/>
+    <w:lsdException w:name="List Table 7 Colorful Accent 5" w:uiPriority="52"/>
+    <w:lsdException w:name="List Table 1 Light Accent 6" w:uiPriority="46"/>
+    <w:lsdException w:name="List Table 2 Accent 6" w:uiPriority="47"/>
+    <w:lsdException w:name="List Table 3 Accent 6" w:uiPriority="48"/>
+    <w:lsdException w:name="List Table 4 Accent 6" w:uiPriority="49"/>
+    <w:lsdException w:name="List Table 5 Dark Accent 6" w:uiPriority="50"/>
+    <w:lsdException w:name="List Table 6 Colorful Accent 6" w:uiPriority="51"/>
+    <w:lsdException w:name="List Table 7 Colorful Accent 6" w:uiPriority="52"/>
+    <w:lsdException w:name="Mention" w:semiHidden="1" w:unhideWhenUsed="1"/>
+    <w:lsdException w:name="Smart Hyperlink" w:semiHidden="1" w:unhideWhenUsed="1"/>
+    <w:lsdException w:name="Hashtag" w:semiHidden="1" w:unhideWhenUsed="1"/>
+    <w:lsdException w:name="Unresolved Mention" w:semiHidden="1" w:unhideWhenUsed="1"/>
+    <w:lsdException w:name="Smart Link" w:semiHidden="1" w:unhideWhenUsed="1"/>
   </w:latentStyles>
   <w:style w:type="paragraph" w:default="1" w:styleId="Normal">
     <w:name w:val="Normal"/>
@@ -8411,7 +8337,6 @@
     <w:uiPriority w:val="99"/>
     <w:semiHidden/>
     <w:unhideWhenUsed/>
-    <w:qFormat/>
     <w:tblPr>
       <w:tblInd w:w="0" w:type="dxa"/>
       <w:tblCellMar>
@@ -8498,7 +8423,6 @@
       <w:spacing w:after="0" w:line="240" w:lineRule="auto"/>
     </w:pPr>
     <w:tblPr>
-      <w:tblInd w:w="0" w:type="dxa"/>
       <w:tblBorders>
         <w:top w:val="single" w:sz="4" w:space="0" w:color="000000" w:themeColor="text1"/>
         <w:left w:val="single" w:sz="4" w:space="0" w:color="000000" w:themeColor="text1"/>
@@ -8507,12 +8431,6 @@
         <w:insideH w:val="single" w:sz="4" w:space="0" w:color="000000" w:themeColor="text1"/>
         <w:insideV w:val="single" w:sz="4" w:space="0" w:color="000000" w:themeColor="text1"/>
       </w:tblBorders>
-      <w:tblCellMar>
-        <w:top w:w="0" w:type="dxa"/>
-        <w:left w:w="108" w:type="dxa"/>
-        <w:bottom w:w="0" w:type="dxa"/>
-        <w:right w:w="108" w:type="dxa"/>
-      </w:tblCellMar>
     </w:tblPr>
   </w:style>
   <w:style w:type="paragraph" w:styleId="Prrafodelista">
@@ -8540,17 +8458,10 @@
     <w:tblPr>
       <w:tblStyleRowBandSize w:val="1"/>
       <w:tblStyleColBandSize w:val="1"/>
-      <w:tblInd w:w="0" w:type="dxa"/>
       <w:tblBorders>
         <w:top w:val="single" w:sz="8" w:space="0" w:color="000000" w:themeColor="text1"/>
         <w:bottom w:val="single" w:sz="8" w:space="0" w:color="000000" w:themeColor="text1"/>
       </w:tblBorders>
-      <w:tblCellMar>
-        <w:top w:w="0" w:type="dxa"/>
-        <w:left w:w="108" w:type="dxa"/>
-        <w:bottom w:w="0" w:type="dxa"/>
-        <w:right w:w="108" w:type="dxa"/>
-      </w:tblCellMar>
     </w:tblPr>
     <w:tblStylePr w:type="firstRow">
       <w:pPr>
@@ -8638,196 +8549,6 @@
       <w:color w:val="0000FF"/>
       <w:u w:val="single"/>
     </w:rPr>
-  </w:style>
-</w:styles>
-</file>
-
-<file path=word/stylesWithEffects.xml><?xml version="1.0" encoding="utf-8"?>
-<w:styles xmlns:wpc="http://schemas.microsoft.com/office/word/2010/wordprocessingCanvas" xmlns:mc="http://schemas.openxmlformats.org/markup-compatibility/2006" xmlns:o="urn:schemas-microsoft-com:office:office" xmlns:r="http://schemas.openxmlformats.org/officeDocument/2006/relationships" xmlns:m="http://schemas.openxmlformats.org/officeDocument/2006/math" xmlns:v="urn:schemas-microsoft-com:vml" xmlns:wp14="http://schemas.microsoft.com/office/word/2010/wordprocessingDrawing" xmlns:wp="http://schemas.openxmlformats.org/drawingml/2006/wordprocessingDrawing" xmlns:w10="urn:schemas-microsoft-com:office:word" xmlns:w="http://schemas.openxmlformats.org/wordprocessingml/2006/main" xmlns:w14="http://schemas.microsoft.com/office/word/2010/wordml" xmlns:wpg="http://schemas.microsoft.com/office/word/2010/wordprocessingGroup" xmlns:wpi="http://schemas.microsoft.com/office/word/2010/wordprocessingInk" xmlns:wne="http://schemas.microsoft.com/office/word/2006/wordml" xmlns:wps="http://schemas.microsoft.com/office/word/2010/wordprocessingShape" mc:Ignorable="w14 wp14">
-  <w:docDefaults>
-    <w:rPrDefault>
-      <w:rPr>
-        <w:rFonts w:asciiTheme="minorHAnsi" w:eastAsiaTheme="minorEastAsia" w:hAnsiTheme="minorHAnsi" w:cstheme="minorBidi"/>
-        <w:sz w:val="22"/>
-        <w:szCs w:val="22"/>
-        <w:lang w:val="es-ES" w:eastAsia="es-ES" w:bidi="ar-SA"/>
-      </w:rPr>
-    </w:rPrDefault>
-    <w:pPrDefault>
-      <w:pPr>
-        <w:spacing w:after="200" w:line="276" w:lineRule="auto"/>
-      </w:pPr>
-    </w:pPrDefault>
-  </w:docDefaults>
-  <w:latentStyles w:defLockedState="0" w:defUIPriority="99" w:defSemiHidden="1" w:defUnhideWhenUsed="1" w:defQFormat="0" w:count="267">
-    <w:lsdException w:name="Normal" w:semiHidden="0" w:uiPriority="0" w:unhideWhenUsed="0" w:qFormat="1"/>
-    <w:lsdException w:name="heading 1" w:semiHidden="0" w:uiPriority="9" w:unhideWhenUsed="0" w:qFormat="1"/>
-    <w:lsdException w:name="heading 2" w:uiPriority="9" w:qFormat="1"/>
-    <w:lsdException w:name="heading 3" w:uiPriority="9" w:qFormat="1"/>
-    <w:lsdException w:name="heading 4" w:uiPriority="9" w:qFormat="1"/>
-    <w:lsdException w:name="heading 5" w:uiPriority="9" w:qFormat="1"/>
-    <w:lsdException w:name="heading 6" w:uiPriority="9" w:qFormat="1"/>
-    <w:lsdException w:name="heading 7" w:uiPriority="9" w:qFormat="1"/>
-    <w:lsdException w:name="heading 8" w:uiPriority="9" w:qFormat="1"/>
-    <w:lsdException w:name="heading 9" w:uiPriority="9" w:qFormat="1"/>
-    <w:lsdException w:name="toc 1" w:uiPriority="39"/>
-    <w:lsdException w:name="toc 2" w:uiPriority="39"/>
-    <w:lsdException w:name="toc 3" w:uiPriority="39"/>
-    <w:lsdException w:name="toc 4" w:uiPriority="39"/>
-    <w:lsdException w:name="toc 5" w:uiPriority="39"/>
-    <w:lsdException w:name="toc 6" w:uiPriority="39"/>
-    <w:lsdException w:name="toc 7" w:uiPriority="39"/>
-    <w:lsdException w:name="toc 8" w:uiPriority="39"/>
-    <w:lsdException w:name="toc 9" w:uiPriority="39"/>
-    <w:lsdException w:name="caption" w:uiPriority="35" w:qFormat="1"/>
-    <w:lsdException w:name="Title" w:semiHidden="0" w:uiPriority="10" w:unhideWhenUsed="0" w:qFormat="1"/>
-    <w:lsdException w:name="Default Paragraph Font" w:uiPriority="1"/>
-    <w:lsdException w:name="Subtitle" w:semiHidden="0" w:uiPriority="11" w:unhideWhenUsed="0" w:qFormat="1"/>
-    <w:lsdException w:name="Strong" w:semiHidden="0" w:uiPriority="22" w:unhideWhenUsed="0" w:qFormat="1"/>
-    <w:lsdException w:name="Emphasis" w:semiHidden="0" w:uiPriority="20" w:unhideWhenUsed="0" w:qFormat="1"/>
-    <w:lsdException w:name="Table Grid" w:semiHidden="0" w:uiPriority="59" w:unhideWhenUsed="0"/>
-    <w:lsdException w:name="Placeholder Text" w:unhideWhenUsed="0"/>
-    <w:lsdException w:name="No Spacing" w:semiHidden="0" w:uiPriority="1" w:unhideWhenUsed="0" w:qFormat="1"/>
-    <w:lsdException w:name="Light Shading" w:semiHidden="0" w:uiPriority="60" w:unhideWhenUsed="0"/>
-    <w:lsdException w:name="Light List" w:semiHidden="0" w:uiPriority="61" w:unhideWhenUsed="0"/>
-    <w:lsdException w:name="Light Grid" w:semiHidden="0" w:uiPriority="62" w:unhideWhenUsed="0"/>
-    <w:lsdException w:name="Medium Shading 1" w:semiHidden="0" w:uiPriority="63" w:unhideWhenUsed="0"/>
-    <w:lsdException w:name="Medium Shading 2" w:semiHidden="0" w:uiPriority="64" w:unhideWhenUsed="0"/>
-    <w:lsdException w:name="Medium List 1" w:semiHidden="0" w:uiPriority="65" w:unhideWhenUsed="0"/>
-    <w:lsdException w:name="Medium List 2" w:semiHidden="0" w:uiPriority="66" w:unhideWhenUsed="0"/>
-    <w:lsdException w:name="Medium Grid 1" w:semiHidden="0" w:uiPriority="67" w:unhideWhenUsed="0"/>
-    <w:lsdException w:name="Medium Grid 2" w:semiHidden="0" w:uiPriority="68" w:unhideWhenUsed="0"/>
-    <w:lsdException w:name="Medium Grid 3" w:semiHidden="0" w:uiPriority="69" w:unhideWhenUsed="0"/>
-    <w:lsdException w:name="Dark List" w:semiHidden="0" w:uiPriority="70" w:unhideWhenUsed="0"/>
-    <w:lsdException w:name="Colorful Shading" w:semiHidden="0" w:uiPriority="71" w:unhideWhenUsed="0"/>
-    <w:lsdException w:name="Colorful List" w:semiHidden="0" w:uiPriority="72" w:unhideWhenUsed="0"/>
-    <w:lsdException w:name="Colorful Grid" w:semiHidden="0" w:uiPriority="73" w:unhideWhenUsed="0"/>
-    <w:lsdException w:name="Light Shading Accent 1" w:semiHidden="0" w:uiPriority="60" w:unhideWhenUsed="0"/>
-    <w:lsdException w:name="Light List Accent 1" w:semiHidden="0" w:uiPriority="61" w:unhideWhenUsed="0"/>
-    <w:lsdException w:name="Light Grid Accent 1" w:semiHidden="0" w:uiPriority="62" w:unhideWhenUsed="0"/>
-    <w:lsdException w:name="Medium Shading 1 Accent 1" w:semiHidden="0" w:uiPriority="63" w:unhideWhenUsed="0"/>
-    <w:lsdException w:name="Medium Shading 2 Accent 1" w:semiHidden="0" w:uiPriority="64" w:unhideWhenUsed="0"/>
-    <w:lsdException w:name="Medium List 1 Accent 1" w:semiHidden="0" w:uiPriority="65" w:unhideWhenUsed="0"/>
-    <w:lsdException w:name="Revision" w:unhideWhenUsed="0"/>
-    <w:lsdException w:name="List Paragraph" w:semiHidden="0" w:uiPriority="34" w:unhideWhenUsed="0" w:qFormat="1"/>
-    <w:lsdException w:name="Quote" w:semiHidden="0" w:uiPriority="29" w:unhideWhenUsed="0" w:qFormat="1"/>
-    <w:lsdException w:name="Intense Quote" w:semiHidden="0" w:uiPriority="30" w:unhideWhenUsed="0" w:qFormat="1"/>
-    <w:lsdException w:name="Medium List 2 Accent 1" w:semiHidden="0" w:uiPriority="66" w:unhideWhenUsed="0"/>
-    <w:lsdException w:name="Medium Grid 1 Accent 1" w:semiHidden="0" w:uiPriority="67" w:unhideWhenUsed="0"/>
-    <w:lsdException w:name="Medium Grid 2 Accent 1" w:semiHidden="0" w:uiPriority="68" w:unhideWhenUsed="0"/>
-    <w:lsdException w:name="Medium Grid 3 Accent 1" w:semiHidden="0" w:uiPriority="69" w:unhideWhenUsed="0"/>
-    <w:lsdException w:name="Dark List Accent 1" w:semiHidden="0" w:uiPriority="70" w:unhideWhenUsed="0"/>
-    <w:lsdException w:name="Colorful Shading Accent 1" w:semiHidden="0" w:uiPriority="71" w:unhideWhenUsed="0"/>
-    <w:lsdException w:name="Colorful List Accent 1" w:semiHidden="0" w:uiPriority="72" w:unhideWhenUsed="0"/>
-    <w:lsdException w:name="Colorful Grid Accent 1" w:semiHidden="0" w:uiPriority="73" w:unhideWhenUsed="0"/>
-    <w:lsdException w:name="Light Shading Accent 2" w:semiHidden="0" w:uiPriority="60" w:unhideWhenUsed="0"/>
-    <w:lsdException w:name="Light List Accent 2" w:semiHidden="0" w:uiPriority="61" w:unhideWhenUsed="0"/>
-    <w:lsdException w:name="Light Grid Accent 2" w:semiHidden="0" w:uiPriority="62" w:unhideWhenUsed="0"/>
-    <w:lsdException w:name="Medium Shading 1 Accent 2" w:semiHidden="0" w:uiPriority="63" w:unhideWhenUsed="0"/>
-    <w:lsdException w:name="Medium Shading 2 Accent 2" w:semiHidden="0" w:uiPriority="64" w:unhideWhenUsed="0"/>
-    <w:lsdException w:name="Medium List 1 Accent 2" w:semiHidden="0" w:uiPriority="65" w:unhideWhenUsed="0"/>
-    <w:lsdException w:name="Medium List 2 Accent 2" w:semiHidden="0" w:uiPriority="66" w:unhideWhenUsed="0"/>
-    <w:lsdException w:name="Medium Grid 1 Accent 2" w:semiHidden="0" w:uiPriority="67" w:unhideWhenUsed="0"/>
-    <w:lsdException w:name="Medium Grid 2 Accent 2" w:semiHidden="0" w:uiPriority="68" w:unhideWhenUsed="0"/>
-    <w:lsdException w:name="Medium Grid 3 Accent 2" w:semiHidden="0" w:uiPriority="69" w:unhideWhenUsed="0"/>
-    <w:lsdException w:name="Dark List Accent 2" w:semiHidden="0" w:uiPriority="70" w:unhideWhenUsed="0"/>
-    <w:lsdException w:name="Colorful Shading Accent 2" w:semiHidden="0" w:uiPriority="71" w:unhideWhenUsed="0"/>
-    <w:lsdException w:name="Colorful List Accent 2" w:semiHidden="0" w:uiPriority="72" w:unhideWhenUsed="0"/>
-    <w:lsdException w:name="Colorful Grid Accent 2" w:semiHidden="0" w:uiPriority="73" w:unhideWhenUsed="0"/>
-    <w:lsdException w:name="Light Shading Accent 3" w:semiHidden="0" w:uiPriority="60" w:unhideWhenUsed="0"/>
-    <w:lsdException w:name="Light List Accent 3" w:semiHidden="0" w:uiPriority="61" w:unhideWhenUsed="0"/>
-    <w:lsdException w:name="Light Grid Accent 3" w:semiHidden="0" w:uiPriority="62" w:unhideWhenUsed="0"/>
-    <w:lsdException w:name="Medium Shading 1 Accent 3" w:semiHidden="0" w:uiPriority="63" w:unhideWhenUsed="0"/>
-    <w:lsdException w:name="Medium Shading 2 Accent 3" w:semiHidden="0" w:uiPriority="64" w:unhideWhenUsed="0"/>
-    <w:lsdException w:name="Medium List 1 Accent 3" w:semiHidden="0" w:uiPriority="65" w:unhideWhenUsed="0"/>
-    <w:lsdException w:name="Medium List 2 Accent 3" w:semiHidden="0" w:uiPriority="66" w:unhideWhenUsed="0"/>
-    <w:lsdException w:name="Medium Grid 1 Accent 3" w:semiHidden="0" w:uiPriority="67" w:unhideWhenUsed="0"/>
-    <w:lsdException w:name="Medium Grid 2 Accent 3" w:semiHidden="0" w:uiPriority="68" w:unhideWhenUsed="0"/>
-    <w:lsdException w:name="Medium Grid 3 Accent 3" w:semiHidden="0" w:uiPriority="69" w:unhideWhenUsed="0"/>
-    <w:lsdException w:name="Dark List Accent 3" w:semiHidden="0" w:uiPriority="70" w:unhideWhenUsed="0"/>
-    <w:lsdException w:name="Colorful Shading Accent 3" w:semiHidden="0" w:uiPriority="71" w:unhideWhenUsed="0"/>
-    <w:lsdException w:name="Colorful List Accent 3" w:semiHidden="0" w:uiPriority="72" w:unhideWhenUsed="0"/>
-    <w:lsdException w:name="Colorful Grid Accent 3" w:semiHidden="0" w:uiPriority="73" w:unhideWhenUsed="0"/>
-    <w:lsdException w:name="Light Shading Accent 4" w:semiHidden="0" w:uiPriority="60" w:unhideWhenUsed="0"/>
-    <w:lsdException w:name="Light List Accent 4" w:semiHidden="0" w:uiPriority="61" w:unhideWhenUsed="0"/>
-    <w:lsdException w:name="Light Grid Accent 4" w:semiHidden="0" w:uiPriority="62" w:unhideWhenUsed="0"/>
-    <w:lsdException w:name="Medium Shading 1 Accent 4" w:semiHidden="0" w:uiPriority="63" w:unhideWhenUsed="0"/>
-    <w:lsdException w:name="Medium Shading 2 Accent 4" w:semiHidden="0" w:uiPriority="64" w:unhideWhenUsed="0"/>
-    <w:lsdException w:name="Medium List 1 Accent 4" w:semiHidden="0" w:uiPriority="65" w:unhideWhenUsed="0"/>
-    <w:lsdException w:name="Medium List 2 Accent 4" w:semiHidden="0" w:uiPriority="66" w:unhideWhenUsed="0"/>
-    <w:lsdException w:name="Medium Grid 1 Accent 4" w:semiHidden="0" w:uiPriority="67" w:unhideWhenUsed="0"/>
-    <w:lsdException w:name="Medium Grid 2 Accent 4" w:semiHidden="0" w:uiPriority="68" w:unhideWhenUsed="0"/>
-    <w:lsdException w:name="Medium Grid 3 Accent 4" w:semiHidden="0" w:uiPriority="69" w:unhideWhenUsed="0"/>
-    <w:lsdException w:name="Dark List Accent 4" w:semiHidden="0" w:uiPriority="70" w:unhideWhenUsed="0"/>
-    <w:lsdException w:name="Colorful Shading Accent 4" w:semiHidden="0" w:uiPriority="71" w:unhideWhenUsed="0"/>
-    <w:lsdException w:name="Colorful List Accent 4" w:semiHidden="0" w:uiPriority="72" w:unhideWhenUsed="0"/>
-    <w:lsdException w:name="Colorful Grid Accent 4" w:semiHidden="0" w:uiPriority="73" w:unhideWhenUsed="0"/>
-    <w:lsdException w:name="Light Shading Accent 5" w:semiHidden="0" w:uiPriority="60" w:unhideWhenUsed="0"/>
-    <w:lsdException w:name="Light List Accent 5" w:semiHidden="0" w:uiPriority="61" w:unhideWhenUsed="0"/>
-    <w:lsdException w:name="Light Grid Accent 5" w:semiHidden="0" w:uiPriority="62" w:unhideWhenUsed="0"/>
-    <w:lsdException w:name="Medium Shading 1 Accent 5" w:semiHidden="0" w:uiPriority="63" w:unhideWhenUsed="0"/>
-    <w:lsdException w:name="Medium Shading 2 Accent 5" w:semiHidden="0" w:uiPriority="64" w:unhideWhenUsed="0"/>
-    <w:lsdException w:name="Medium List 1 Accent 5" w:semiHidden="0" w:uiPriority="65" w:unhideWhenUsed="0"/>
-    <w:lsdException w:name="Medium List 2 Accent 5" w:semiHidden="0" w:uiPriority="66" w:unhideWhenUsed="0"/>
-    <w:lsdException w:name="Medium Grid 1 Accent 5" w:semiHidden="0" w:uiPriority="67" w:unhideWhenUsed="0"/>
-    <w:lsdException w:name="Medium Grid 2 Accent 5" w:semiHidden="0" w:uiPriority="68" w:unhideWhenUsed="0"/>
-    <w:lsdException w:name="Medium Grid 3 Accent 5" w:semiHidden="0" w:uiPriority="69" w:unhideWhenUsed="0"/>
-    <w:lsdException w:name="Dark List Accent 5" w:semiHidden="0" w:uiPriority="70" w:unhideWhenUsed="0"/>
-    <w:lsdException w:name="Colorful Shading Accent 5" w:semiHidden="0" w:uiPriority="71" w:unhideWhenUsed="0"/>
-    <w:lsdException w:name="Colorful List Accent 5" w:semiHidden="0" w:uiPriority="72" w:unhideWhenUsed="0"/>
-    <w:lsdException w:name="Colorful Grid Accent 5" w:semiHidden="0" w:uiPriority="73" w:unhideWhenUsed="0"/>
-    <w:lsdException w:name="Light Shading Accent 6" w:semiHidden="0" w:uiPriority="60" w:unhideWhenUsed="0"/>
-    <w:lsdException w:name="Light List Accent 6" w:semiHidden="0" w:uiPriority="61" w:unhideWhenUsed="0"/>
-    <w:lsdException w:name="Light Grid Accent 6" w:semiHidden="0" w:uiPriority="62" w:unhideWhenUsed="0"/>
-    <w:lsdException w:name="Medium Shading 1 Accent 6" w:semiHidden="0" w:uiPriority="63" w:unhideWhenUsed="0"/>
-    <w:lsdException w:name="Medium Shading 2 Accent 6" w:semiHidden="0" w:uiPriority="64" w:unhideWhenUsed="0"/>
-    <w:lsdException w:name="Medium List 1 Accent 6" w:semiHidden="0" w:uiPriority="65" w:unhideWhenUsed="0"/>
-    <w:lsdException w:name="Medium List 2 Accent 6" w:semiHidden="0" w:uiPriority="66" w:unhideWhenUsed="0"/>
-    <w:lsdException w:name="Medium Grid 1 Accent 6" w:semiHidden="0" w:uiPriority="67" w:unhideWhenUsed="0"/>
-    <w:lsdException w:name="Medium Grid 2 Accent 6" w:semiHidden="0" w:uiPriority="68" w:unhideWhenUsed="0"/>
-    <w:lsdException w:name="Medium Grid 3 Accent 6" w:semiHidden="0" w:uiPriority="69" w:unhideWhenUsed="0"/>
-    <w:lsdException w:name="Dark List Accent 6" w:semiHidden="0" w:uiPriority="70" w:unhideWhenUsed="0"/>
-    <w:lsdException w:name="Colorful Shading Accent 6" w:semiHidden="0" w:uiPriority="71" w:unhideWhenUsed="0"/>
-    <w:lsdException w:name="Colorful List Accent 6" w:semiHidden="0" w:uiPriority="72" w:unhideWhenUsed="0"/>
-    <w:lsdException w:name="Colorful Grid Accent 6" w:semiHidden="0" w:uiPriority="73" w:unhideWhenUsed="0"/>
-    <w:lsdException w:name="Subtle Emphasis" w:semiHidden="0" w:uiPriority="19" w:unhideWhenUsed="0" w:qFormat="1"/>
-    <w:lsdException w:name="Intense Emphasis" w:semiHidden="0" w:uiPriority="21" w:unhideWhenUsed="0" w:qFormat="1"/>
-    <w:lsdException w:name="Subtle Reference" w:semiHidden="0" w:uiPriority="31" w:unhideWhenUsed="0" w:qFormat="1"/>
-    <w:lsdException w:name="Intense Reference" w:semiHidden="0" w:uiPriority="32" w:unhideWhenUsed="0" w:qFormat="1"/>
-    <w:lsdException w:name="Book Title" w:semiHidden="0" w:uiPriority="33" w:unhideWhenUsed="0" w:qFormat="1"/>
-    <w:lsdException w:name="Bibliography" w:uiPriority="37"/>
-    <w:lsdException w:name="TOC Heading" w:uiPriority="39" w:qFormat="1"/>
-  </w:latentStyles>
-  <w:style w:type="paragraph" w:default="1" w:styleId="Normal">
-    <w:name w:val="Normal"/>
-    <w:qFormat/>
-  </w:style>
-  <w:style w:type="character" w:default="1" w:styleId="Fuentedeprrafopredeter">
-    <w:name w:val="Default Paragraph Font"/>
-    <w:uiPriority w:val="1"/>
-    <w:semiHidden/>
-    <w:unhideWhenUsed/>
-  </w:style>
-  <w:style w:type="table" w:default="1" w:styleId="Tablanormal">
-    <w:name w:val="Normal Table"/>
-    <w:uiPriority w:val="99"/>
-    <w:semiHidden/>
-    <w:unhideWhenUsed/>
-    <w:tblPr>
-      <w:tblInd w:w="0" w:type="dxa"/>
-      <w:tblCellMar>
-        <w:top w:w="0" w:type="dxa"/>
-        <w:left w:w="108" w:type="dxa"/>
-        <w:bottom w:w="0" w:type="dxa"/>
-        <w:right w:w="108" w:type="dxa"/>
-      </w:tblCellMar>
-    </w:tblPr>
-  </w:style>
-  <w:style w:type="numbering" w:default="1" w:styleId="Sinlista">
-    <w:name w:val="No List"/>
-    <w:uiPriority w:val="99"/>
-    <w:semiHidden/>
-    <w:unhideWhenUsed/>
   </w:style>
 </w:styles>
 </file>

</xml_diff>